<commit_message>
cambios y casos de uso
</commit_message>
<xml_diff>
--- a/planeacion/casos_de_uso.docx
+++ b/planeacion/casos_de_uso.docx
@@ -205,7 +205,19 @@
               <w:rPr>
                 <w:rFonts w:ascii="Arial" w:hAnsi="Arial" w:cs="Arial"/>
               </w:rPr>
-              <w:t xml:space="preserve">El administrador </w:t>
+              <w:t>El administrador</w:t>
+            </w:r>
+            <w:r>
+              <w:rPr>
+                <w:rFonts w:ascii="Arial" w:hAnsi="Arial" w:cs="Arial"/>
+              </w:rPr>
+              <w:t xml:space="preserve"> o maestro</w:t>
+            </w:r>
+            <w:r>
+              <w:rPr>
+                <w:rFonts w:ascii="Arial" w:hAnsi="Arial" w:cs="Arial"/>
+              </w:rPr>
+              <w:t xml:space="preserve"> </w:t>
             </w:r>
             <w:r>
               <w:rPr>
@@ -253,7 +265,19 @@
               <w:rPr>
                 <w:rFonts w:ascii="Arial" w:hAnsi="Arial" w:cs="Arial"/>
               </w:rPr>
-              <w:t>Administrador.</w:t>
+              <w:t>Administrador</w:t>
+            </w:r>
+            <w:r>
+              <w:rPr>
+                <w:rFonts w:ascii="Arial" w:hAnsi="Arial" w:cs="Arial"/>
+              </w:rPr>
+              <w:t xml:space="preserve"> o maestro</w:t>
+            </w:r>
+            <w:r>
+              <w:rPr>
+                <w:rFonts w:ascii="Arial" w:hAnsi="Arial" w:cs="Arial"/>
+              </w:rPr>
+              <w:t>.</w:t>
             </w:r>
           </w:p>
         </w:tc>
@@ -586,15 +610,44 @@
                 <w:rFonts w:ascii="Arial" w:hAnsi="Arial" w:cs="Arial"/>
                 <w:szCs w:val="22"/>
               </w:rPr>
-              <w:t xml:space="preserve"> de clic en él botón aceptar,</w:t>
-            </w:r>
-            <w:r>
-              <w:rPr>
-                <w:rFonts w:ascii="Arial" w:hAnsi="Arial" w:cs="Arial"/>
-                <w:szCs w:val="22"/>
-              </w:rPr>
-              <w:t xml:space="preserve"> se hace una validación  para verificar su existencia en la base de datos. </w:t>
-            </w:r>
+              <w:t xml:space="preserve"> da</w:t>
+            </w:r>
+            <w:r>
+              <w:rPr>
+                <w:rFonts w:ascii="Arial" w:hAnsi="Arial" w:cs="Arial"/>
+                <w:szCs w:val="22"/>
+              </w:rPr>
+              <w:t xml:space="preserve"> clic en él botón aceptar,</w:t>
+            </w:r>
+            <w:r>
+              <w:rPr>
+                <w:rFonts w:ascii="Arial" w:hAnsi="Arial" w:cs="Arial"/>
+                <w:szCs w:val="22"/>
+              </w:rPr>
+              <w:t xml:space="preserve"> se hace una validación  para verificar su </w:t>
+            </w:r>
+            <w:r>
+              <w:rPr>
+                <w:rFonts w:ascii="Arial" w:hAnsi="Arial" w:cs="Arial"/>
+                <w:szCs w:val="22"/>
+              </w:rPr>
+              <w:t>existencia en la base de datos.</w:t>
+            </w:r>
+          </w:p>
+          <w:p>
+            <w:pPr>
+              <w:pStyle w:val="Prrafodelista"/>
+              <w:numPr>
+                <w:ilvl w:val="0"/>
+                <w:numId w:val="2"/>
+              </w:numPr>
+              <w:spacing w:after="0" w:line="256" w:lineRule="auto"/>
+              <w:jc w:val="both"/>
+              <w:rPr>
+                <w:rFonts w:ascii="Arial" w:hAnsi="Arial" w:cs="Arial"/>
+                <w:szCs w:val="22"/>
+              </w:rPr>
+            </w:pPr>
             <w:r>
               <w:rPr>
                 <w:rFonts w:ascii="Arial" w:hAnsi="Arial" w:cs="Arial"/>
@@ -621,7 +674,23 @@
                 <w:rFonts w:ascii="Arial" w:hAnsi="Arial" w:cs="Arial"/>
                 <w:szCs w:val="22"/>
               </w:rPr>
-              <w:t>sistema hace un refresh y permanece en la misma ventana.</w:t>
+              <w:t xml:space="preserve">sistema hace un </w:t>
+            </w:r>
+            <w:proofErr w:type="spellStart"/>
+            <w:r>
+              <w:rPr>
+                <w:rFonts w:ascii="Arial" w:hAnsi="Arial" w:cs="Arial"/>
+                <w:szCs w:val="22"/>
+              </w:rPr>
+              <w:t>refresh</w:t>
+            </w:r>
+            <w:proofErr w:type="spellEnd"/>
+            <w:r>
+              <w:rPr>
+                <w:rFonts w:ascii="Arial" w:hAnsi="Arial" w:cs="Arial"/>
+                <w:szCs w:val="22"/>
+              </w:rPr>
+              <w:t xml:space="preserve"> y permanece en la misma ventana.</w:t>
             </w:r>
           </w:p>
         </w:tc>
@@ -767,13 +836,3591 @@
               </w:rPr>
               <w:t>Concluida la validación de inicio de sesión se da clic en el botón aceptar e ingresa al sistema de control de materias de la facultad.</w:t>
             </w:r>
-            <w:bookmarkStart w:id="0" w:name="_GoBack"/>
-            <w:bookmarkEnd w:id="0"/>
           </w:p>
         </w:tc>
       </w:tr>
     </w:tbl>
     <w:p/>
+    <w:p>
+      <w:pPr>
+        <w:spacing w:after="200" w:line="276" w:lineRule="auto"/>
+      </w:pPr>
+      <w:r>
+        <w:br w:type="page"/>
+      </w:r>
+    </w:p>
+    <w:tbl>
+      <w:tblPr>
+        <w:tblW w:w="8828" w:type="dxa"/>
+        <w:tblBorders>
+          <w:top w:val="single" w:sz="4" w:space="0" w:color="000000"/>
+          <w:left w:val="single" w:sz="4" w:space="0" w:color="000000"/>
+          <w:bottom w:val="single" w:sz="4" w:space="0" w:color="000000"/>
+          <w:right w:val="single" w:sz="4" w:space="0" w:color="000000"/>
+          <w:insideH w:val="single" w:sz="4" w:space="0" w:color="000000"/>
+          <w:insideV w:val="single" w:sz="4" w:space="0" w:color="000000"/>
+        </w:tblBorders>
+        <w:tblLayout w:type="fixed"/>
+        <w:tblLook w:val="0400" w:firstRow="0" w:lastRow="0" w:firstColumn="0" w:lastColumn="0" w:noHBand="0" w:noVBand="1"/>
+      </w:tblPr>
+      <w:tblGrid>
+        <w:gridCol w:w="1533"/>
+        <w:gridCol w:w="709"/>
+        <w:gridCol w:w="567"/>
+        <w:gridCol w:w="1984"/>
+        <w:gridCol w:w="4035"/>
+      </w:tblGrid>
+      <w:tr>
+        <w:tc>
+          <w:tcPr>
+            <w:tcW w:w="1533" w:type="dxa"/>
+          </w:tcPr>
+          <w:p>
+            <w:pPr>
+              <w:jc w:val="both"/>
+              <w:rPr>
+                <w:rFonts w:ascii="Arial" w:hAnsi="Arial" w:cs="Arial"/>
+              </w:rPr>
+            </w:pPr>
+            <w:r>
+              <w:rPr>
+                <w:rFonts w:ascii="Arial" w:hAnsi="Arial" w:cs="Arial"/>
+              </w:rPr>
+              <w:lastRenderedPageBreak/>
+              <w:t>Nombre:</w:t>
+            </w:r>
+          </w:p>
+        </w:tc>
+        <w:tc>
+          <w:tcPr>
+            <w:tcW w:w="7295" w:type="dxa"/>
+            <w:gridSpan w:val="4"/>
+          </w:tcPr>
+          <w:p>
+            <w:pPr>
+              <w:widowControl w:val="0"/>
+              <w:spacing w:after="200" w:line="276" w:lineRule="auto"/>
+              <w:jc w:val="both"/>
+              <w:rPr>
+                <w:rFonts w:ascii="Arial" w:hAnsi="Arial" w:cs="Arial"/>
+              </w:rPr>
+            </w:pPr>
+            <w:r>
+              <w:rPr>
+                <w:rFonts w:ascii="Arial" w:hAnsi="Arial" w:cs="Arial"/>
+              </w:rPr>
+              <w:t>Creación de horarios</w:t>
+            </w:r>
+          </w:p>
+        </w:tc>
+      </w:tr>
+      <w:tr>
+        <w:tc>
+          <w:tcPr>
+            <w:tcW w:w="1533" w:type="dxa"/>
+          </w:tcPr>
+          <w:p>
+            <w:pPr>
+              <w:jc w:val="both"/>
+              <w:rPr>
+                <w:rFonts w:ascii="Arial" w:hAnsi="Arial" w:cs="Arial"/>
+              </w:rPr>
+            </w:pPr>
+            <w:r>
+              <w:rPr>
+                <w:rFonts w:ascii="Arial" w:hAnsi="Arial" w:cs="Arial"/>
+              </w:rPr>
+              <w:t>Autores:</w:t>
+            </w:r>
+          </w:p>
+        </w:tc>
+        <w:tc>
+          <w:tcPr>
+            <w:tcW w:w="7295" w:type="dxa"/>
+            <w:gridSpan w:val="4"/>
+          </w:tcPr>
+          <w:p>
+            <w:pPr>
+              <w:ind w:left="360"/>
+              <w:contextualSpacing/>
+              <w:rPr>
+                <w:rFonts w:ascii="Arial" w:hAnsi="Arial" w:cs="Arial"/>
+              </w:rPr>
+            </w:pPr>
+            <w:r>
+              <w:rPr>
+                <w:rFonts w:ascii="Arial" w:hAnsi="Arial" w:cs="Arial"/>
+              </w:rPr>
+              <w:t>Beatriz</w:t>
+            </w:r>
+            <w:r>
+              <w:rPr>
+                <w:rFonts w:ascii="Arial" w:hAnsi="Arial" w:cs="Arial"/>
+              </w:rPr>
+              <w:t xml:space="preserve"> Elvira</w:t>
+            </w:r>
+            <w:r>
+              <w:rPr>
+                <w:rFonts w:ascii="Arial" w:hAnsi="Arial" w:cs="Arial"/>
+              </w:rPr>
+              <w:t xml:space="preserve"> Solano</w:t>
+            </w:r>
+            <w:r>
+              <w:rPr>
+                <w:rFonts w:ascii="Arial" w:hAnsi="Arial" w:cs="Arial"/>
+              </w:rPr>
+              <w:t xml:space="preserve"> Martínez</w:t>
+            </w:r>
+          </w:p>
+        </w:tc>
+      </w:tr>
+      <w:tr>
+        <w:tc>
+          <w:tcPr>
+            <w:tcW w:w="1533" w:type="dxa"/>
+          </w:tcPr>
+          <w:p>
+            <w:pPr>
+              <w:jc w:val="both"/>
+              <w:rPr>
+                <w:rFonts w:ascii="Arial" w:hAnsi="Arial" w:cs="Arial"/>
+              </w:rPr>
+            </w:pPr>
+            <w:r>
+              <w:rPr>
+                <w:rFonts w:ascii="Arial" w:hAnsi="Arial" w:cs="Arial"/>
+              </w:rPr>
+              <w:t>Fechas:</w:t>
+            </w:r>
+          </w:p>
+        </w:tc>
+        <w:tc>
+          <w:tcPr>
+            <w:tcW w:w="7295" w:type="dxa"/>
+            <w:gridSpan w:val="4"/>
+          </w:tcPr>
+          <w:p>
+            <w:pPr>
+              <w:ind w:left="360"/>
+              <w:contextualSpacing/>
+              <w:rPr>
+                <w:rFonts w:ascii="Arial" w:hAnsi="Arial" w:cs="Arial"/>
+              </w:rPr>
+            </w:pPr>
+            <w:r>
+              <w:rPr>
+                <w:rFonts w:ascii="Arial" w:hAnsi="Arial" w:cs="Arial"/>
+              </w:rPr>
+              <w:t>06/05/15</w:t>
+            </w:r>
+          </w:p>
+        </w:tc>
+      </w:tr>
+      <w:tr>
+        <w:tc>
+          <w:tcPr>
+            <w:tcW w:w="2242" w:type="dxa"/>
+            <w:gridSpan w:val="2"/>
+          </w:tcPr>
+          <w:p>
+            <w:pPr>
+              <w:jc w:val="both"/>
+              <w:rPr>
+                <w:rFonts w:ascii="Arial" w:hAnsi="Arial" w:cs="Arial"/>
+              </w:rPr>
+            </w:pPr>
+            <w:r>
+              <w:rPr>
+                <w:rFonts w:ascii="Arial" w:hAnsi="Arial" w:cs="Arial"/>
+              </w:rPr>
+              <w:t>Descripción</w:t>
+            </w:r>
+          </w:p>
+        </w:tc>
+        <w:tc>
+          <w:tcPr>
+            <w:tcW w:w="6586" w:type="dxa"/>
+            <w:gridSpan w:val="3"/>
+          </w:tcPr>
+          <w:p>
+            <w:pPr>
+              <w:contextualSpacing/>
+              <w:rPr>
+                <w:rFonts w:ascii="Arial" w:hAnsi="Arial" w:cs="Arial"/>
+              </w:rPr>
+            </w:pPr>
+            <w:r>
+              <w:rPr>
+                <w:rFonts w:ascii="Arial" w:hAnsi="Arial" w:cs="Arial"/>
+              </w:rPr>
+              <w:t>E</w:t>
+            </w:r>
+            <w:r>
+              <w:rPr>
+                <w:rFonts w:ascii="Arial" w:hAnsi="Arial" w:cs="Arial"/>
+              </w:rPr>
+              <w:t>l maestro entra al sistema y crea su horario con las materias que impartirá en el semestre</w:t>
+            </w:r>
+            <w:r>
+              <w:rPr>
+                <w:rFonts w:ascii="Arial" w:hAnsi="Arial" w:cs="Arial"/>
+              </w:rPr>
+              <w:t xml:space="preserve"> y lo guarda.</w:t>
+            </w:r>
+          </w:p>
+        </w:tc>
+      </w:tr>
+      <w:tr>
+        <w:tc>
+          <w:tcPr>
+            <w:tcW w:w="2242" w:type="dxa"/>
+            <w:gridSpan w:val="2"/>
+          </w:tcPr>
+          <w:p>
+            <w:pPr>
+              <w:jc w:val="both"/>
+              <w:rPr>
+                <w:rFonts w:ascii="Arial" w:hAnsi="Arial" w:cs="Arial"/>
+              </w:rPr>
+            </w:pPr>
+            <w:r>
+              <w:rPr>
+                <w:rFonts w:ascii="Arial" w:hAnsi="Arial" w:cs="Arial"/>
+              </w:rPr>
+              <w:t>Actores:</w:t>
+            </w:r>
+          </w:p>
+        </w:tc>
+        <w:tc>
+          <w:tcPr>
+            <w:tcW w:w="6586" w:type="dxa"/>
+            <w:gridSpan w:val="3"/>
+          </w:tcPr>
+          <w:p>
+            <w:pPr>
+              <w:contextualSpacing/>
+              <w:rPr>
+                <w:rFonts w:ascii="Arial" w:hAnsi="Arial" w:cs="Arial"/>
+              </w:rPr>
+            </w:pPr>
+            <w:r>
+              <w:rPr>
+                <w:rFonts w:ascii="Arial" w:hAnsi="Arial" w:cs="Arial"/>
+              </w:rPr>
+              <w:t>Maestro</w:t>
+            </w:r>
+            <w:r>
+              <w:rPr>
+                <w:rFonts w:ascii="Arial" w:hAnsi="Arial" w:cs="Arial"/>
+              </w:rPr>
+              <w:t>.</w:t>
+            </w:r>
+          </w:p>
+        </w:tc>
+      </w:tr>
+      <w:tr>
+        <w:tc>
+          <w:tcPr>
+            <w:tcW w:w="2809" w:type="dxa"/>
+            <w:gridSpan w:val="3"/>
+          </w:tcPr>
+          <w:p>
+            <w:pPr>
+              <w:jc w:val="both"/>
+              <w:rPr>
+                <w:rFonts w:ascii="Arial" w:hAnsi="Arial" w:cs="Arial"/>
+              </w:rPr>
+            </w:pPr>
+            <w:r>
+              <w:rPr>
+                <w:rFonts w:ascii="Arial" w:hAnsi="Arial" w:cs="Arial"/>
+              </w:rPr>
+              <w:t>Pre condiciones</w:t>
+            </w:r>
+          </w:p>
+        </w:tc>
+        <w:tc>
+          <w:tcPr>
+            <w:tcW w:w="6019" w:type="dxa"/>
+            <w:gridSpan w:val="2"/>
+          </w:tcPr>
+          <w:p>
+            <w:pPr>
+              <w:pStyle w:val="Prrafodelista"/>
+              <w:widowControl w:val="0"/>
+              <w:numPr>
+                <w:ilvl w:val="0"/>
+                <w:numId w:val="1"/>
+              </w:numPr>
+              <w:spacing w:after="200" w:line="276" w:lineRule="auto"/>
+              <w:jc w:val="both"/>
+              <w:rPr>
+                <w:rFonts w:ascii="Arial" w:hAnsi="Arial" w:cs="Arial"/>
+                <w:szCs w:val="22"/>
+              </w:rPr>
+            </w:pPr>
+            <w:r>
+              <w:rPr>
+                <w:rFonts w:ascii="Arial" w:hAnsi="Arial" w:cs="Arial"/>
+                <w:szCs w:val="22"/>
+              </w:rPr>
+              <w:t>Se muestra una ventana con las materias disponibles por bloque.</w:t>
+            </w:r>
+          </w:p>
+          <w:p>
+            <w:pPr>
+              <w:pStyle w:val="Prrafodelista"/>
+              <w:widowControl w:val="0"/>
+              <w:numPr>
+                <w:ilvl w:val="0"/>
+                <w:numId w:val="1"/>
+              </w:numPr>
+              <w:spacing w:after="200" w:line="276" w:lineRule="auto"/>
+              <w:jc w:val="both"/>
+              <w:rPr>
+                <w:rFonts w:ascii="Arial" w:hAnsi="Arial" w:cs="Arial"/>
+                <w:szCs w:val="22"/>
+              </w:rPr>
+            </w:pPr>
+            <w:r>
+              <w:rPr>
+                <w:rFonts w:ascii="Arial" w:hAnsi="Arial" w:cs="Arial"/>
+                <w:szCs w:val="22"/>
+              </w:rPr>
+              <w:t>Se debe guardar para la validación por el administrador de carreras.</w:t>
+            </w:r>
+          </w:p>
+        </w:tc>
+      </w:tr>
+      <w:tr>
+        <w:tc>
+          <w:tcPr>
+            <w:tcW w:w="2809" w:type="dxa"/>
+            <w:gridSpan w:val="3"/>
+          </w:tcPr>
+          <w:p>
+            <w:pPr>
+              <w:jc w:val="both"/>
+              <w:rPr>
+                <w:rFonts w:ascii="Arial" w:hAnsi="Arial" w:cs="Arial"/>
+              </w:rPr>
+            </w:pPr>
+            <w:r>
+              <w:rPr>
+                <w:rFonts w:ascii="Arial" w:hAnsi="Arial" w:cs="Arial"/>
+              </w:rPr>
+              <w:t>Flujo del evento</w:t>
+            </w:r>
+          </w:p>
+        </w:tc>
+        <w:tc>
+          <w:tcPr>
+            <w:tcW w:w="1984" w:type="dxa"/>
+          </w:tcPr>
+          <w:p>
+            <w:pPr>
+              <w:jc w:val="both"/>
+              <w:rPr>
+                <w:rFonts w:ascii="Arial" w:hAnsi="Arial" w:cs="Arial"/>
+              </w:rPr>
+            </w:pPr>
+          </w:p>
+          <w:p>
+            <w:pPr>
+              <w:jc w:val="both"/>
+              <w:rPr>
+                <w:rFonts w:ascii="Arial" w:hAnsi="Arial" w:cs="Arial"/>
+              </w:rPr>
+            </w:pPr>
+            <w:r>
+              <w:rPr>
+                <w:rFonts w:ascii="Arial" w:hAnsi="Arial" w:cs="Arial"/>
+              </w:rPr>
+              <w:t>Básico</w:t>
+            </w:r>
+          </w:p>
+          <w:p>
+            <w:pPr>
+              <w:jc w:val="both"/>
+              <w:rPr>
+                <w:rFonts w:ascii="Arial" w:hAnsi="Arial" w:cs="Arial"/>
+              </w:rPr>
+            </w:pPr>
+          </w:p>
+          <w:p>
+            <w:pPr>
+              <w:jc w:val="both"/>
+              <w:rPr>
+                <w:rFonts w:ascii="Arial" w:hAnsi="Arial" w:cs="Arial"/>
+              </w:rPr>
+            </w:pPr>
+          </w:p>
+          <w:p>
+            <w:pPr>
+              <w:jc w:val="both"/>
+              <w:rPr>
+                <w:rFonts w:ascii="Arial" w:hAnsi="Arial" w:cs="Arial"/>
+              </w:rPr>
+            </w:pPr>
+          </w:p>
+          <w:p>
+            <w:pPr>
+              <w:jc w:val="both"/>
+              <w:rPr>
+                <w:rFonts w:ascii="Arial" w:hAnsi="Arial" w:cs="Arial"/>
+              </w:rPr>
+            </w:pPr>
+          </w:p>
+        </w:tc>
+        <w:tc>
+          <w:tcPr>
+            <w:tcW w:w="4035" w:type="dxa"/>
+          </w:tcPr>
+          <w:p>
+            <w:pPr>
+              <w:pStyle w:val="Prrafodelista"/>
+              <w:numPr>
+                <w:ilvl w:val="0"/>
+                <w:numId w:val="2"/>
+              </w:numPr>
+              <w:spacing w:after="0" w:line="256" w:lineRule="auto"/>
+              <w:jc w:val="both"/>
+              <w:rPr>
+                <w:rFonts w:ascii="Arial" w:hAnsi="Arial" w:cs="Arial"/>
+                <w:szCs w:val="22"/>
+              </w:rPr>
+            </w:pPr>
+            <w:r>
+              <w:rPr>
+                <w:rFonts w:ascii="Arial" w:hAnsi="Arial" w:cs="Arial"/>
+                <w:szCs w:val="22"/>
+              </w:rPr>
+              <w:t xml:space="preserve">El sistema muestra la ventana </w:t>
+            </w:r>
+            <w:r>
+              <w:rPr>
+                <w:rFonts w:ascii="Arial" w:hAnsi="Arial" w:cs="Arial"/>
+                <w:b/>
+                <w:szCs w:val="22"/>
+              </w:rPr>
+              <w:t xml:space="preserve">creación de horarios </w:t>
+            </w:r>
+            <w:r>
+              <w:rPr>
+                <w:rFonts w:ascii="Arial" w:hAnsi="Arial" w:cs="Arial"/>
+                <w:szCs w:val="22"/>
+              </w:rPr>
+              <w:t>con una tabla de todas las materias disponibles</w:t>
+            </w:r>
+            <w:r>
+              <w:rPr>
+                <w:rFonts w:ascii="Arial" w:hAnsi="Arial" w:cs="Arial"/>
+                <w:b/>
+                <w:szCs w:val="22"/>
+              </w:rPr>
+              <w:t>.</w:t>
+            </w:r>
+          </w:p>
+          <w:p>
+            <w:pPr>
+              <w:pStyle w:val="Prrafodelista"/>
+              <w:numPr>
+                <w:ilvl w:val="0"/>
+                <w:numId w:val="2"/>
+              </w:numPr>
+              <w:spacing w:after="0" w:line="256" w:lineRule="auto"/>
+              <w:jc w:val="both"/>
+              <w:rPr>
+                <w:rFonts w:ascii="Arial" w:hAnsi="Arial" w:cs="Arial"/>
+                <w:szCs w:val="22"/>
+              </w:rPr>
+            </w:pPr>
+            <w:r>
+              <w:rPr>
+                <w:rFonts w:ascii="Arial" w:hAnsi="Arial" w:cs="Arial"/>
+                <w:szCs w:val="22"/>
+              </w:rPr>
+              <w:t>Se despliega un combo box con el bloque y la sección, el maestro elige el bloque que impartirá en el semestre.</w:t>
+            </w:r>
+          </w:p>
+          <w:p>
+            <w:pPr>
+              <w:pStyle w:val="Prrafodelista"/>
+              <w:numPr>
+                <w:ilvl w:val="0"/>
+                <w:numId w:val="2"/>
+              </w:numPr>
+              <w:spacing w:after="0" w:line="256" w:lineRule="auto"/>
+              <w:jc w:val="both"/>
+              <w:rPr>
+                <w:rFonts w:ascii="Arial" w:hAnsi="Arial" w:cs="Arial"/>
+                <w:szCs w:val="22"/>
+              </w:rPr>
+            </w:pPr>
+            <w:r>
+              <w:rPr>
+                <w:rFonts w:ascii="Arial" w:hAnsi="Arial" w:cs="Arial"/>
+                <w:szCs w:val="22"/>
+              </w:rPr>
+              <w:t>El contenido de la tabla cambia y solo muestra las materias correspondientes a ese bloque.</w:t>
+            </w:r>
+          </w:p>
+          <w:p>
+            <w:pPr>
+              <w:pStyle w:val="Prrafodelista"/>
+              <w:numPr>
+                <w:ilvl w:val="0"/>
+                <w:numId w:val="2"/>
+              </w:numPr>
+              <w:spacing w:after="0" w:line="256" w:lineRule="auto"/>
+              <w:jc w:val="both"/>
+              <w:rPr>
+                <w:rFonts w:ascii="Arial" w:hAnsi="Arial" w:cs="Arial"/>
+                <w:szCs w:val="22"/>
+              </w:rPr>
+            </w:pPr>
+            <w:r>
+              <w:rPr>
+                <w:rFonts w:ascii="Arial" w:hAnsi="Arial" w:cs="Arial"/>
+                <w:szCs w:val="22"/>
+              </w:rPr>
+              <w:t>Verifica que esas sean las materias que va a impartir y da clic en el botón guardar.</w:t>
+            </w:r>
+          </w:p>
+          <w:p>
+            <w:pPr>
+              <w:pStyle w:val="Prrafodelista"/>
+              <w:numPr>
+                <w:ilvl w:val="0"/>
+                <w:numId w:val="2"/>
+              </w:numPr>
+              <w:spacing w:after="0" w:line="256" w:lineRule="auto"/>
+              <w:jc w:val="both"/>
+              <w:rPr>
+                <w:rFonts w:ascii="Arial" w:hAnsi="Arial" w:cs="Arial"/>
+                <w:szCs w:val="22"/>
+              </w:rPr>
+            </w:pPr>
+            <w:r>
+              <w:rPr>
+                <w:rFonts w:ascii="Arial" w:hAnsi="Arial" w:cs="Arial"/>
+                <w:szCs w:val="22"/>
+              </w:rPr>
+              <w:t>Espera la validación del administrador para que se guarde su horario en el sistema.</w:t>
+            </w:r>
+          </w:p>
+        </w:tc>
+      </w:tr>
+      <w:tr>
+        <w:tc>
+          <w:tcPr>
+            <w:tcW w:w="2809" w:type="dxa"/>
+            <w:gridSpan w:val="3"/>
+          </w:tcPr>
+          <w:p>
+            <w:pPr>
+              <w:jc w:val="both"/>
+              <w:rPr>
+                <w:rFonts w:ascii="Arial" w:hAnsi="Arial" w:cs="Arial"/>
+              </w:rPr>
+            </w:pPr>
+          </w:p>
+        </w:tc>
+        <w:tc>
+          <w:tcPr>
+            <w:tcW w:w="1984" w:type="dxa"/>
+          </w:tcPr>
+          <w:p>
+            <w:pPr>
+              <w:jc w:val="both"/>
+              <w:rPr>
+                <w:rFonts w:ascii="Arial" w:hAnsi="Arial" w:cs="Arial"/>
+              </w:rPr>
+            </w:pPr>
+            <w:r>
+              <w:rPr>
+                <w:rFonts w:ascii="Arial" w:hAnsi="Arial" w:cs="Arial"/>
+              </w:rPr>
+              <w:t>Alternativos</w:t>
+            </w:r>
+          </w:p>
+        </w:tc>
+        <w:tc>
+          <w:tcPr>
+            <w:tcW w:w="4035" w:type="dxa"/>
+          </w:tcPr>
+          <w:p>
+            <w:pPr>
+              <w:spacing w:after="0" w:line="256" w:lineRule="auto"/>
+              <w:jc w:val="both"/>
+              <w:rPr>
+                <w:rFonts w:ascii="Arial" w:hAnsi="Arial" w:cs="Arial"/>
+              </w:rPr>
+            </w:pPr>
+            <w:r>
+              <w:rPr>
+                <w:rFonts w:ascii="Arial" w:hAnsi="Arial" w:cs="Arial"/>
+                <w:b/>
+              </w:rPr>
+              <w:t xml:space="preserve">Error: </w:t>
+            </w:r>
+            <w:r>
+              <w:rPr>
+                <w:rFonts w:ascii="Arial" w:hAnsi="Arial" w:cs="Arial"/>
+              </w:rPr>
+              <w:t>Se muestra un mensaje de error cuando el horario de una materia choca con otra y se debe elegir otra materia en su lugar.</w:t>
+            </w:r>
+          </w:p>
+          <w:p>
+            <w:pPr>
+              <w:spacing w:after="0" w:line="256" w:lineRule="auto"/>
+              <w:jc w:val="both"/>
+              <w:rPr>
+                <w:rFonts w:ascii="Arial" w:hAnsi="Arial" w:cs="Arial"/>
+              </w:rPr>
+            </w:pPr>
+            <w:r>
+              <w:rPr>
+                <w:rFonts w:ascii="Arial" w:hAnsi="Arial" w:cs="Arial"/>
+                <w:b/>
+              </w:rPr>
+              <w:t xml:space="preserve">Aceptar: </w:t>
+            </w:r>
+            <w:r>
+              <w:rPr>
+                <w:rFonts w:ascii="Arial" w:hAnsi="Arial" w:cs="Arial"/>
+              </w:rPr>
+              <w:t>Se da clic en aceptar y permanece en la misma interfaz.</w:t>
+            </w:r>
+          </w:p>
+        </w:tc>
+      </w:tr>
+      <w:tr>
+        <w:tc>
+          <w:tcPr>
+            <w:tcW w:w="2809" w:type="dxa"/>
+            <w:gridSpan w:val="3"/>
+          </w:tcPr>
+          <w:p>
+            <w:pPr>
+              <w:jc w:val="both"/>
+              <w:rPr>
+                <w:rFonts w:ascii="Arial" w:hAnsi="Arial" w:cs="Arial"/>
+              </w:rPr>
+            </w:pPr>
+            <w:r>
+              <w:rPr>
+                <w:rFonts w:ascii="Arial" w:hAnsi="Arial" w:cs="Arial"/>
+              </w:rPr>
+              <w:t>Pos Condiciones</w:t>
+            </w:r>
+          </w:p>
+        </w:tc>
+        <w:tc>
+          <w:tcPr>
+            <w:tcW w:w="6019" w:type="dxa"/>
+            <w:gridSpan w:val="2"/>
+          </w:tcPr>
+          <w:p>
+            <w:pPr>
+              <w:widowControl w:val="0"/>
+              <w:spacing w:after="0" w:line="276" w:lineRule="auto"/>
+              <w:jc w:val="both"/>
+              <w:rPr>
+                <w:rFonts w:ascii="Arial" w:hAnsi="Arial" w:cs="Arial"/>
+              </w:rPr>
+            </w:pPr>
+            <w:r>
+              <w:rPr>
+                <w:rFonts w:ascii="Arial" w:hAnsi="Arial" w:cs="Arial"/>
+              </w:rPr>
+              <w:t>Concluida</w:t>
+            </w:r>
+            <w:r>
+              <w:rPr>
+                <w:rFonts w:ascii="Arial" w:hAnsi="Arial" w:cs="Arial"/>
+              </w:rPr>
+              <w:t xml:space="preserve"> la</w:t>
+            </w:r>
+            <w:r>
+              <w:rPr>
+                <w:rFonts w:ascii="Arial" w:hAnsi="Arial" w:cs="Arial"/>
+              </w:rPr>
+              <w:t xml:space="preserve"> creación del horario se da clic en botón salir y regresa al menú principal.</w:t>
+            </w:r>
+          </w:p>
+        </w:tc>
+      </w:tr>
+    </w:tbl>
+    <w:p/>
+    <w:p>
+      <w:pPr>
+        <w:spacing w:after="200" w:line="276" w:lineRule="auto"/>
+      </w:pPr>
+      <w:r>
+        <w:br w:type="page"/>
+      </w:r>
+    </w:p>
+    <w:tbl>
+      <w:tblPr>
+        <w:tblW w:w="8828" w:type="dxa"/>
+        <w:tblBorders>
+          <w:top w:val="single" w:sz="4" w:space="0" w:color="000000"/>
+          <w:left w:val="single" w:sz="4" w:space="0" w:color="000000"/>
+          <w:bottom w:val="single" w:sz="4" w:space="0" w:color="000000"/>
+          <w:right w:val="single" w:sz="4" w:space="0" w:color="000000"/>
+          <w:insideH w:val="single" w:sz="4" w:space="0" w:color="000000"/>
+          <w:insideV w:val="single" w:sz="4" w:space="0" w:color="000000"/>
+        </w:tblBorders>
+        <w:tblLayout w:type="fixed"/>
+        <w:tblLook w:val="0400" w:firstRow="0" w:lastRow="0" w:firstColumn="0" w:lastColumn="0" w:noHBand="0" w:noVBand="1"/>
+      </w:tblPr>
+      <w:tblGrid>
+        <w:gridCol w:w="1533"/>
+        <w:gridCol w:w="709"/>
+        <w:gridCol w:w="567"/>
+        <w:gridCol w:w="1984"/>
+        <w:gridCol w:w="4035"/>
+      </w:tblGrid>
+      <w:tr>
+        <w:tc>
+          <w:tcPr>
+            <w:tcW w:w="1533" w:type="dxa"/>
+          </w:tcPr>
+          <w:p>
+            <w:pPr>
+              <w:jc w:val="both"/>
+              <w:rPr>
+                <w:rFonts w:ascii="Arial" w:hAnsi="Arial" w:cs="Arial"/>
+              </w:rPr>
+            </w:pPr>
+            <w:r>
+              <w:rPr>
+                <w:rFonts w:ascii="Arial" w:hAnsi="Arial" w:cs="Arial"/>
+              </w:rPr>
+              <w:lastRenderedPageBreak/>
+              <w:t>Nombre:</w:t>
+            </w:r>
+          </w:p>
+        </w:tc>
+        <w:tc>
+          <w:tcPr>
+            <w:tcW w:w="7295" w:type="dxa"/>
+            <w:gridSpan w:val="4"/>
+          </w:tcPr>
+          <w:p>
+            <w:pPr>
+              <w:widowControl w:val="0"/>
+              <w:spacing w:after="200" w:line="276" w:lineRule="auto"/>
+              <w:jc w:val="both"/>
+              <w:rPr>
+                <w:rFonts w:ascii="Arial" w:hAnsi="Arial" w:cs="Arial"/>
+              </w:rPr>
+            </w:pPr>
+            <w:r>
+              <w:rPr>
+                <w:rFonts w:ascii="Arial" w:hAnsi="Arial" w:cs="Arial"/>
+              </w:rPr>
+              <w:t>Validación de horarios</w:t>
+            </w:r>
+          </w:p>
+        </w:tc>
+      </w:tr>
+      <w:tr>
+        <w:tc>
+          <w:tcPr>
+            <w:tcW w:w="1533" w:type="dxa"/>
+          </w:tcPr>
+          <w:p>
+            <w:pPr>
+              <w:jc w:val="both"/>
+              <w:rPr>
+                <w:rFonts w:ascii="Arial" w:hAnsi="Arial" w:cs="Arial"/>
+              </w:rPr>
+            </w:pPr>
+            <w:r>
+              <w:rPr>
+                <w:rFonts w:ascii="Arial" w:hAnsi="Arial" w:cs="Arial"/>
+              </w:rPr>
+              <w:t>Autores:</w:t>
+            </w:r>
+          </w:p>
+        </w:tc>
+        <w:tc>
+          <w:tcPr>
+            <w:tcW w:w="7295" w:type="dxa"/>
+            <w:gridSpan w:val="4"/>
+          </w:tcPr>
+          <w:p>
+            <w:pPr>
+              <w:ind w:left="360"/>
+              <w:contextualSpacing/>
+              <w:rPr>
+                <w:rFonts w:ascii="Arial" w:hAnsi="Arial" w:cs="Arial"/>
+              </w:rPr>
+            </w:pPr>
+            <w:r>
+              <w:rPr>
+                <w:rFonts w:ascii="Arial" w:hAnsi="Arial" w:cs="Arial"/>
+              </w:rPr>
+              <w:t>Beatriz</w:t>
+            </w:r>
+            <w:r>
+              <w:rPr>
+                <w:rFonts w:ascii="Arial" w:hAnsi="Arial" w:cs="Arial"/>
+              </w:rPr>
+              <w:t xml:space="preserve"> Elvira</w:t>
+            </w:r>
+            <w:r>
+              <w:rPr>
+                <w:rFonts w:ascii="Arial" w:hAnsi="Arial" w:cs="Arial"/>
+              </w:rPr>
+              <w:t xml:space="preserve"> Solano</w:t>
+            </w:r>
+            <w:r>
+              <w:rPr>
+                <w:rFonts w:ascii="Arial" w:hAnsi="Arial" w:cs="Arial"/>
+              </w:rPr>
+              <w:t xml:space="preserve"> Martínez</w:t>
+            </w:r>
+          </w:p>
+        </w:tc>
+      </w:tr>
+      <w:tr>
+        <w:tc>
+          <w:tcPr>
+            <w:tcW w:w="1533" w:type="dxa"/>
+          </w:tcPr>
+          <w:p>
+            <w:pPr>
+              <w:jc w:val="both"/>
+              <w:rPr>
+                <w:rFonts w:ascii="Arial" w:hAnsi="Arial" w:cs="Arial"/>
+              </w:rPr>
+            </w:pPr>
+            <w:r>
+              <w:rPr>
+                <w:rFonts w:ascii="Arial" w:hAnsi="Arial" w:cs="Arial"/>
+              </w:rPr>
+              <w:t>Fechas:</w:t>
+            </w:r>
+          </w:p>
+        </w:tc>
+        <w:tc>
+          <w:tcPr>
+            <w:tcW w:w="7295" w:type="dxa"/>
+            <w:gridSpan w:val="4"/>
+          </w:tcPr>
+          <w:p>
+            <w:pPr>
+              <w:ind w:left="360"/>
+              <w:contextualSpacing/>
+              <w:rPr>
+                <w:rFonts w:ascii="Arial" w:hAnsi="Arial" w:cs="Arial"/>
+              </w:rPr>
+            </w:pPr>
+            <w:r>
+              <w:rPr>
+                <w:rFonts w:ascii="Arial" w:hAnsi="Arial" w:cs="Arial"/>
+              </w:rPr>
+              <w:t>06/05/15</w:t>
+            </w:r>
+          </w:p>
+        </w:tc>
+      </w:tr>
+      <w:tr>
+        <w:tc>
+          <w:tcPr>
+            <w:tcW w:w="2242" w:type="dxa"/>
+            <w:gridSpan w:val="2"/>
+          </w:tcPr>
+          <w:p>
+            <w:pPr>
+              <w:jc w:val="both"/>
+              <w:rPr>
+                <w:rFonts w:ascii="Arial" w:hAnsi="Arial" w:cs="Arial"/>
+              </w:rPr>
+            </w:pPr>
+            <w:r>
+              <w:rPr>
+                <w:rFonts w:ascii="Arial" w:hAnsi="Arial" w:cs="Arial"/>
+              </w:rPr>
+              <w:t>Descripción</w:t>
+            </w:r>
+          </w:p>
+        </w:tc>
+        <w:tc>
+          <w:tcPr>
+            <w:tcW w:w="6586" w:type="dxa"/>
+            <w:gridSpan w:val="3"/>
+          </w:tcPr>
+          <w:p>
+            <w:pPr>
+              <w:contextualSpacing/>
+              <w:rPr>
+                <w:rFonts w:ascii="Arial" w:hAnsi="Arial" w:cs="Arial"/>
+              </w:rPr>
+            </w:pPr>
+            <w:r>
+              <w:rPr>
+                <w:rFonts w:ascii="Arial" w:hAnsi="Arial" w:cs="Arial"/>
+              </w:rPr>
+              <w:t>El administrador inicia sesión e ingresa al menú de notificaciones, da clic en la pestaña y revisa todos los horarios que debe validar para guardarlos en el sistema.</w:t>
+            </w:r>
+          </w:p>
+        </w:tc>
+      </w:tr>
+      <w:tr>
+        <w:tc>
+          <w:tcPr>
+            <w:tcW w:w="2242" w:type="dxa"/>
+            <w:gridSpan w:val="2"/>
+          </w:tcPr>
+          <w:p>
+            <w:pPr>
+              <w:jc w:val="both"/>
+              <w:rPr>
+                <w:rFonts w:ascii="Arial" w:hAnsi="Arial" w:cs="Arial"/>
+              </w:rPr>
+            </w:pPr>
+            <w:r>
+              <w:rPr>
+                <w:rFonts w:ascii="Arial" w:hAnsi="Arial" w:cs="Arial"/>
+              </w:rPr>
+              <w:t>Actores:</w:t>
+            </w:r>
+          </w:p>
+        </w:tc>
+        <w:tc>
+          <w:tcPr>
+            <w:tcW w:w="6586" w:type="dxa"/>
+            <w:gridSpan w:val="3"/>
+          </w:tcPr>
+          <w:p>
+            <w:pPr>
+              <w:contextualSpacing/>
+              <w:rPr>
+                <w:rFonts w:ascii="Arial" w:hAnsi="Arial" w:cs="Arial"/>
+              </w:rPr>
+            </w:pPr>
+            <w:r>
+              <w:rPr>
+                <w:rFonts w:ascii="Arial" w:hAnsi="Arial" w:cs="Arial"/>
+              </w:rPr>
+              <w:t>Administrador.</w:t>
+            </w:r>
+          </w:p>
+        </w:tc>
+      </w:tr>
+      <w:tr>
+        <w:tc>
+          <w:tcPr>
+            <w:tcW w:w="2809" w:type="dxa"/>
+            <w:gridSpan w:val="3"/>
+          </w:tcPr>
+          <w:p>
+            <w:pPr>
+              <w:jc w:val="both"/>
+              <w:rPr>
+                <w:rFonts w:ascii="Arial" w:hAnsi="Arial" w:cs="Arial"/>
+              </w:rPr>
+            </w:pPr>
+            <w:r>
+              <w:rPr>
+                <w:rFonts w:ascii="Arial" w:hAnsi="Arial" w:cs="Arial"/>
+              </w:rPr>
+              <w:t>Pre condiciones</w:t>
+            </w:r>
+          </w:p>
+        </w:tc>
+        <w:tc>
+          <w:tcPr>
+            <w:tcW w:w="6019" w:type="dxa"/>
+            <w:gridSpan w:val="2"/>
+          </w:tcPr>
+          <w:p>
+            <w:pPr>
+              <w:pStyle w:val="Prrafodelista"/>
+              <w:widowControl w:val="0"/>
+              <w:numPr>
+                <w:ilvl w:val="0"/>
+                <w:numId w:val="3"/>
+              </w:numPr>
+              <w:spacing w:after="200" w:line="276" w:lineRule="auto"/>
+              <w:jc w:val="both"/>
+              <w:rPr>
+                <w:rFonts w:ascii="Arial" w:hAnsi="Arial" w:cs="Arial"/>
+              </w:rPr>
+            </w:pPr>
+            <w:r>
+              <w:rPr>
+                <w:rFonts w:ascii="Arial" w:hAnsi="Arial" w:cs="Arial"/>
+              </w:rPr>
+              <w:t>Se debe iniciar sesión como administrador</w:t>
+            </w:r>
+          </w:p>
+          <w:p>
+            <w:pPr>
+              <w:pStyle w:val="Prrafodelista"/>
+              <w:widowControl w:val="0"/>
+              <w:numPr>
+                <w:ilvl w:val="0"/>
+                <w:numId w:val="1"/>
+              </w:numPr>
+              <w:spacing w:after="200" w:line="276" w:lineRule="auto"/>
+              <w:jc w:val="both"/>
+              <w:rPr>
+                <w:rFonts w:ascii="Arial" w:hAnsi="Arial" w:cs="Arial"/>
+                <w:szCs w:val="22"/>
+              </w:rPr>
+            </w:pPr>
+            <w:r>
+              <w:rPr>
+                <w:rFonts w:ascii="Arial" w:hAnsi="Arial" w:cs="Arial"/>
+                <w:szCs w:val="22"/>
+              </w:rPr>
+              <w:t>Se muestra la página principal del sistema e ingresa a la pestaña de notificaciones.</w:t>
+            </w:r>
+          </w:p>
+        </w:tc>
+      </w:tr>
+      <w:tr>
+        <w:trPr>
+          <w:trHeight w:val="2307"/>
+        </w:trPr>
+        <w:tc>
+          <w:tcPr>
+            <w:tcW w:w="2809" w:type="dxa"/>
+            <w:gridSpan w:val="3"/>
+          </w:tcPr>
+          <w:p>
+            <w:pPr>
+              <w:jc w:val="both"/>
+              <w:rPr>
+                <w:rFonts w:ascii="Arial" w:hAnsi="Arial" w:cs="Arial"/>
+              </w:rPr>
+            </w:pPr>
+            <w:r>
+              <w:rPr>
+                <w:rFonts w:ascii="Arial" w:hAnsi="Arial" w:cs="Arial"/>
+              </w:rPr>
+              <w:t>Flujo del evento</w:t>
+            </w:r>
+          </w:p>
+        </w:tc>
+        <w:tc>
+          <w:tcPr>
+            <w:tcW w:w="1984" w:type="dxa"/>
+          </w:tcPr>
+          <w:p>
+            <w:pPr>
+              <w:jc w:val="both"/>
+              <w:rPr>
+                <w:rFonts w:ascii="Arial" w:hAnsi="Arial" w:cs="Arial"/>
+              </w:rPr>
+            </w:pPr>
+          </w:p>
+          <w:p>
+            <w:pPr>
+              <w:jc w:val="both"/>
+              <w:rPr>
+                <w:rFonts w:ascii="Arial" w:hAnsi="Arial" w:cs="Arial"/>
+              </w:rPr>
+            </w:pPr>
+            <w:r>
+              <w:rPr>
+                <w:rFonts w:ascii="Arial" w:hAnsi="Arial" w:cs="Arial"/>
+              </w:rPr>
+              <w:t>Básico</w:t>
+            </w:r>
+          </w:p>
+          <w:p>
+            <w:pPr>
+              <w:jc w:val="both"/>
+              <w:rPr>
+                <w:rFonts w:ascii="Arial" w:hAnsi="Arial" w:cs="Arial"/>
+              </w:rPr>
+            </w:pPr>
+          </w:p>
+          <w:p>
+            <w:pPr>
+              <w:jc w:val="both"/>
+              <w:rPr>
+                <w:rFonts w:ascii="Arial" w:hAnsi="Arial" w:cs="Arial"/>
+              </w:rPr>
+            </w:pPr>
+          </w:p>
+          <w:p>
+            <w:pPr>
+              <w:jc w:val="both"/>
+              <w:rPr>
+                <w:rFonts w:ascii="Arial" w:hAnsi="Arial" w:cs="Arial"/>
+              </w:rPr>
+            </w:pPr>
+          </w:p>
+          <w:p>
+            <w:pPr>
+              <w:jc w:val="both"/>
+              <w:rPr>
+                <w:rFonts w:ascii="Arial" w:hAnsi="Arial" w:cs="Arial"/>
+              </w:rPr>
+            </w:pPr>
+          </w:p>
+        </w:tc>
+        <w:tc>
+          <w:tcPr>
+            <w:tcW w:w="4035" w:type="dxa"/>
+          </w:tcPr>
+          <w:p>
+            <w:pPr>
+              <w:pStyle w:val="Prrafodelista"/>
+              <w:numPr>
+                <w:ilvl w:val="0"/>
+                <w:numId w:val="2"/>
+              </w:numPr>
+              <w:spacing w:after="0" w:line="256" w:lineRule="auto"/>
+              <w:jc w:val="both"/>
+              <w:rPr>
+                <w:rFonts w:ascii="Arial" w:hAnsi="Arial" w:cs="Arial"/>
+                <w:szCs w:val="22"/>
+              </w:rPr>
+            </w:pPr>
+            <w:r>
+              <w:rPr>
+                <w:rFonts w:ascii="Arial" w:hAnsi="Arial" w:cs="Arial"/>
+                <w:szCs w:val="22"/>
+              </w:rPr>
+              <w:t xml:space="preserve">El sistema muestra la ventana </w:t>
+            </w:r>
+            <w:r>
+              <w:rPr>
+                <w:rFonts w:ascii="Arial" w:hAnsi="Arial" w:cs="Arial"/>
+                <w:b/>
+                <w:szCs w:val="22"/>
+              </w:rPr>
+              <w:t>validación de horarios</w:t>
+            </w:r>
+            <w:r>
+              <w:rPr>
+                <w:rFonts w:ascii="Arial" w:hAnsi="Arial" w:cs="Arial"/>
+                <w:b/>
+                <w:szCs w:val="22"/>
+              </w:rPr>
+              <w:t xml:space="preserve"> </w:t>
+            </w:r>
+            <w:r>
+              <w:rPr>
+                <w:rFonts w:ascii="Arial" w:hAnsi="Arial" w:cs="Arial"/>
+                <w:szCs w:val="22"/>
+              </w:rPr>
+              <w:t xml:space="preserve">en la que el administrador </w:t>
+            </w:r>
+            <w:proofErr w:type="gramStart"/>
+            <w:r>
+              <w:rPr>
+                <w:rFonts w:ascii="Arial" w:hAnsi="Arial" w:cs="Arial"/>
+                <w:szCs w:val="22"/>
+              </w:rPr>
+              <w:t>valida</w:t>
+            </w:r>
+            <w:proofErr w:type="gramEnd"/>
+            <w:r>
+              <w:rPr>
+                <w:rFonts w:ascii="Arial" w:hAnsi="Arial" w:cs="Arial"/>
+                <w:szCs w:val="22"/>
+              </w:rPr>
+              <w:t xml:space="preserve"> que las materias no choquen, además verifica la disponibilidad de los salones.</w:t>
+            </w:r>
+          </w:p>
+          <w:p>
+            <w:pPr>
+              <w:pStyle w:val="Prrafodelista"/>
+              <w:numPr>
+                <w:ilvl w:val="0"/>
+                <w:numId w:val="2"/>
+              </w:numPr>
+              <w:spacing w:after="0" w:line="256" w:lineRule="auto"/>
+              <w:jc w:val="both"/>
+              <w:rPr>
+                <w:rFonts w:ascii="Arial" w:hAnsi="Arial" w:cs="Arial"/>
+                <w:szCs w:val="22"/>
+              </w:rPr>
+            </w:pPr>
+            <w:r>
+              <w:rPr>
+                <w:rFonts w:ascii="Arial" w:hAnsi="Arial" w:cs="Arial"/>
+                <w:szCs w:val="22"/>
+              </w:rPr>
+              <w:t>El administrador realiza una serie de observaciones con respecto al horario generado, concluida la validación se da clic en el botón guardar y el horario se sube al sistema.</w:t>
+            </w:r>
+          </w:p>
+        </w:tc>
+      </w:tr>
+      <w:tr>
+        <w:tc>
+          <w:tcPr>
+            <w:tcW w:w="2809" w:type="dxa"/>
+            <w:gridSpan w:val="3"/>
+          </w:tcPr>
+          <w:p>
+            <w:pPr>
+              <w:jc w:val="both"/>
+              <w:rPr>
+                <w:rFonts w:ascii="Arial" w:hAnsi="Arial" w:cs="Arial"/>
+              </w:rPr>
+            </w:pPr>
+          </w:p>
+        </w:tc>
+        <w:tc>
+          <w:tcPr>
+            <w:tcW w:w="1984" w:type="dxa"/>
+          </w:tcPr>
+          <w:p>
+            <w:pPr>
+              <w:jc w:val="both"/>
+              <w:rPr>
+                <w:rFonts w:ascii="Arial" w:hAnsi="Arial" w:cs="Arial"/>
+              </w:rPr>
+            </w:pPr>
+            <w:r>
+              <w:rPr>
+                <w:rFonts w:ascii="Arial" w:hAnsi="Arial" w:cs="Arial"/>
+              </w:rPr>
+              <w:t>Alternativos</w:t>
+            </w:r>
+          </w:p>
+        </w:tc>
+        <w:tc>
+          <w:tcPr>
+            <w:tcW w:w="4035" w:type="dxa"/>
+          </w:tcPr>
+          <w:p>
+            <w:pPr>
+              <w:spacing w:after="0" w:line="256" w:lineRule="auto"/>
+              <w:jc w:val="both"/>
+              <w:rPr>
+                <w:rFonts w:ascii="Arial" w:hAnsi="Arial" w:cs="Arial"/>
+              </w:rPr>
+            </w:pPr>
+            <w:r>
+              <w:rPr>
+                <w:rFonts w:ascii="Arial" w:hAnsi="Arial" w:cs="Arial"/>
+                <w:b/>
+              </w:rPr>
+              <w:t xml:space="preserve">Cancelar: </w:t>
+            </w:r>
+            <w:r>
+              <w:rPr>
+                <w:rFonts w:ascii="Arial" w:hAnsi="Arial" w:cs="Arial"/>
+              </w:rPr>
+              <w:t>El administrador da clic en el botón de cancelar si desea desistir en cuanto a la validación</w:t>
+            </w:r>
+            <w:r>
+              <w:rPr>
+                <w:rFonts w:ascii="Arial" w:hAnsi="Arial" w:cs="Arial"/>
+              </w:rPr>
+              <w:t xml:space="preserve"> y continúa en la misma interfaz</w:t>
+            </w:r>
+            <w:r>
+              <w:rPr>
+                <w:rFonts w:ascii="Arial" w:hAnsi="Arial" w:cs="Arial"/>
+              </w:rPr>
+              <w:t>.</w:t>
+            </w:r>
+          </w:p>
+        </w:tc>
+      </w:tr>
+      <w:tr>
+        <w:tc>
+          <w:tcPr>
+            <w:tcW w:w="2809" w:type="dxa"/>
+            <w:gridSpan w:val="3"/>
+          </w:tcPr>
+          <w:p>
+            <w:pPr>
+              <w:jc w:val="both"/>
+              <w:rPr>
+                <w:rFonts w:ascii="Arial" w:hAnsi="Arial" w:cs="Arial"/>
+              </w:rPr>
+            </w:pPr>
+            <w:r>
+              <w:rPr>
+                <w:rFonts w:ascii="Arial" w:hAnsi="Arial" w:cs="Arial"/>
+              </w:rPr>
+              <w:t>Pos Condiciones</w:t>
+            </w:r>
+          </w:p>
+        </w:tc>
+        <w:tc>
+          <w:tcPr>
+            <w:tcW w:w="6019" w:type="dxa"/>
+            <w:gridSpan w:val="2"/>
+          </w:tcPr>
+          <w:p>
+            <w:pPr>
+              <w:widowControl w:val="0"/>
+              <w:spacing w:after="0" w:line="276" w:lineRule="auto"/>
+              <w:jc w:val="both"/>
+              <w:rPr>
+                <w:rFonts w:ascii="Arial" w:hAnsi="Arial" w:cs="Arial"/>
+              </w:rPr>
+            </w:pPr>
+            <w:r>
+              <w:rPr>
+                <w:rFonts w:ascii="Arial" w:hAnsi="Arial" w:cs="Arial"/>
+              </w:rPr>
+              <w:t xml:space="preserve">Concluida la </w:t>
+            </w:r>
+            <w:r>
+              <w:rPr>
+                <w:rFonts w:ascii="Arial" w:hAnsi="Arial" w:cs="Arial"/>
+              </w:rPr>
+              <w:t>validación</w:t>
+            </w:r>
+            <w:r>
+              <w:rPr>
+                <w:rFonts w:ascii="Arial" w:hAnsi="Arial" w:cs="Arial"/>
+              </w:rPr>
+              <w:t xml:space="preserve"> del horario se da clic en botón salir y regresa al menú principal.</w:t>
+            </w:r>
+          </w:p>
+        </w:tc>
+      </w:tr>
+    </w:tbl>
+    <w:p/>
+    <w:p>
+      <w:pPr>
+        <w:spacing w:after="200" w:line="276" w:lineRule="auto"/>
+      </w:pPr>
+      <w:r>
+        <w:br w:type="page"/>
+      </w:r>
+    </w:p>
+    <w:tbl>
+      <w:tblPr>
+        <w:tblW w:w="8828" w:type="dxa"/>
+        <w:tblBorders>
+          <w:top w:val="single" w:sz="4" w:space="0" w:color="000000"/>
+          <w:left w:val="single" w:sz="4" w:space="0" w:color="000000"/>
+          <w:bottom w:val="single" w:sz="4" w:space="0" w:color="000000"/>
+          <w:right w:val="single" w:sz="4" w:space="0" w:color="000000"/>
+          <w:insideH w:val="single" w:sz="4" w:space="0" w:color="000000"/>
+          <w:insideV w:val="single" w:sz="4" w:space="0" w:color="000000"/>
+        </w:tblBorders>
+        <w:tblLayout w:type="fixed"/>
+        <w:tblLook w:val="0400" w:firstRow="0" w:lastRow="0" w:firstColumn="0" w:lastColumn="0" w:noHBand="0" w:noVBand="1"/>
+      </w:tblPr>
+      <w:tblGrid>
+        <w:gridCol w:w="1533"/>
+        <w:gridCol w:w="709"/>
+        <w:gridCol w:w="567"/>
+        <w:gridCol w:w="1984"/>
+        <w:gridCol w:w="4035"/>
+      </w:tblGrid>
+      <w:tr>
+        <w:tc>
+          <w:tcPr>
+            <w:tcW w:w="1533" w:type="dxa"/>
+          </w:tcPr>
+          <w:p>
+            <w:pPr>
+              <w:jc w:val="both"/>
+              <w:rPr>
+                <w:rFonts w:ascii="Arial" w:hAnsi="Arial" w:cs="Arial"/>
+              </w:rPr>
+            </w:pPr>
+            <w:r>
+              <w:rPr>
+                <w:rFonts w:ascii="Arial" w:hAnsi="Arial" w:cs="Arial"/>
+              </w:rPr>
+              <w:lastRenderedPageBreak/>
+              <w:t>Nombre:</w:t>
+            </w:r>
+          </w:p>
+        </w:tc>
+        <w:tc>
+          <w:tcPr>
+            <w:tcW w:w="7295" w:type="dxa"/>
+            <w:gridSpan w:val="4"/>
+          </w:tcPr>
+          <w:p>
+            <w:pPr>
+              <w:widowControl w:val="0"/>
+              <w:spacing w:after="200" w:line="276" w:lineRule="auto"/>
+              <w:jc w:val="both"/>
+              <w:rPr>
+                <w:rFonts w:ascii="Arial" w:hAnsi="Arial" w:cs="Arial"/>
+              </w:rPr>
+            </w:pPr>
+            <w:r>
+              <w:rPr>
+                <w:rFonts w:ascii="Arial" w:hAnsi="Arial" w:cs="Arial"/>
+              </w:rPr>
+              <w:t>Impresión</w:t>
+            </w:r>
+            <w:r>
+              <w:rPr>
+                <w:rFonts w:ascii="Arial" w:hAnsi="Arial" w:cs="Arial"/>
+              </w:rPr>
+              <w:t xml:space="preserve"> de horarios</w:t>
+            </w:r>
+          </w:p>
+        </w:tc>
+      </w:tr>
+      <w:tr>
+        <w:tc>
+          <w:tcPr>
+            <w:tcW w:w="1533" w:type="dxa"/>
+          </w:tcPr>
+          <w:p>
+            <w:pPr>
+              <w:jc w:val="both"/>
+              <w:rPr>
+                <w:rFonts w:ascii="Arial" w:hAnsi="Arial" w:cs="Arial"/>
+              </w:rPr>
+            </w:pPr>
+            <w:r>
+              <w:rPr>
+                <w:rFonts w:ascii="Arial" w:hAnsi="Arial" w:cs="Arial"/>
+              </w:rPr>
+              <w:t>Autores:</w:t>
+            </w:r>
+          </w:p>
+        </w:tc>
+        <w:tc>
+          <w:tcPr>
+            <w:tcW w:w="7295" w:type="dxa"/>
+            <w:gridSpan w:val="4"/>
+          </w:tcPr>
+          <w:p>
+            <w:pPr>
+              <w:ind w:left="360"/>
+              <w:contextualSpacing/>
+              <w:rPr>
+                <w:rFonts w:ascii="Arial" w:hAnsi="Arial" w:cs="Arial"/>
+              </w:rPr>
+            </w:pPr>
+            <w:r>
+              <w:rPr>
+                <w:rFonts w:ascii="Arial" w:hAnsi="Arial" w:cs="Arial"/>
+              </w:rPr>
+              <w:t>Beatriz</w:t>
+            </w:r>
+            <w:r>
+              <w:rPr>
+                <w:rFonts w:ascii="Arial" w:hAnsi="Arial" w:cs="Arial"/>
+              </w:rPr>
+              <w:t xml:space="preserve"> Elvira</w:t>
+            </w:r>
+            <w:r>
+              <w:rPr>
+                <w:rFonts w:ascii="Arial" w:hAnsi="Arial" w:cs="Arial"/>
+              </w:rPr>
+              <w:t xml:space="preserve"> Solano</w:t>
+            </w:r>
+            <w:r>
+              <w:rPr>
+                <w:rFonts w:ascii="Arial" w:hAnsi="Arial" w:cs="Arial"/>
+              </w:rPr>
+              <w:t xml:space="preserve"> Martínez</w:t>
+            </w:r>
+          </w:p>
+        </w:tc>
+      </w:tr>
+      <w:tr>
+        <w:tc>
+          <w:tcPr>
+            <w:tcW w:w="1533" w:type="dxa"/>
+          </w:tcPr>
+          <w:p>
+            <w:pPr>
+              <w:jc w:val="both"/>
+              <w:rPr>
+                <w:rFonts w:ascii="Arial" w:hAnsi="Arial" w:cs="Arial"/>
+              </w:rPr>
+            </w:pPr>
+            <w:r>
+              <w:rPr>
+                <w:rFonts w:ascii="Arial" w:hAnsi="Arial" w:cs="Arial"/>
+              </w:rPr>
+              <w:t>Fechas:</w:t>
+            </w:r>
+          </w:p>
+        </w:tc>
+        <w:tc>
+          <w:tcPr>
+            <w:tcW w:w="7295" w:type="dxa"/>
+            <w:gridSpan w:val="4"/>
+          </w:tcPr>
+          <w:p>
+            <w:pPr>
+              <w:ind w:left="360"/>
+              <w:contextualSpacing/>
+              <w:rPr>
+                <w:rFonts w:ascii="Arial" w:hAnsi="Arial" w:cs="Arial"/>
+              </w:rPr>
+            </w:pPr>
+            <w:r>
+              <w:rPr>
+                <w:rFonts w:ascii="Arial" w:hAnsi="Arial" w:cs="Arial"/>
+              </w:rPr>
+              <w:t>07</w:t>
+            </w:r>
+            <w:r>
+              <w:rPr>
+                <w:rFonts w:ascii="Arial" w:hAnsi="Arial" w:cs="Arial"/>
+              </w:rPr>
+              <w:t>/05/15</w:t>
+            </w:r>
+          </w:p>
+        </w:tc>
+      </w:tr>
+      <w:tr>
+        <w:tc>
+          <w:tcPr>
+            <w:tcW w:w="2242" w:type="dxa"/>
+            <w:gridSpan w:val="2"/>
+          </w:tcPr>
+          <w:p>
+            <w:pPr>
+              <w:jc w:val="both"/>
+              <w:rPr>
+                <w:rFonts w:ascii="Arial" w:hAnsi="Arial" w:cs="Arial"/>
+              </w:rPr>
+            </w:pPr>
+            <w:r>
+              <w:rPr>
+                <w:rFonts w:ascii="Arial" w:hAnsi="Arial" w:cs="Arial"/>
+              </w:rPr>
+              <w:t>Descripción</w:t>
+            </w:r>
+          </w:p>
+        </w:tc>
+        <w:tc>
+          <w:tcPr>
+            <w:tcW w:w="6586" w:type="dxa"/>
+            <w:gridSpan w:val="3"/>
+          </w:tcPr>
+          <w:p>
+            <w:pPr>
+              <w:contextualSpacing/>
+              <w:rPr>
+                <w:rFonts w:ascii="Arial" w:hAnsi="Arial" w:cs="Arial"/>
+              </w:rPr>
+            </w:pPr>
+            <w:r>
+              <w:rPr>
+                <w:rFonts w:ascii="Arial" w:hAnsi="Arial" w:cs="Arial"/>
+              </w:rPr>
+              <w:t>El maestro una vez que guardo su horario con las observaciones del administrador ya no puede hacer modificaciones solo lo puede imprimir</w:t>
+            </w:r>
+          </w:p>
+        </w:tc>
+      </w:tr>
+      <w:tr>
+        <w:tc>
+          <w:tcPr>
+            <w:tcW w:w="2242" w:type="dxa"/>
+            <w:gridSpan w:val="2"/>
+          </w:tcPr>
+          <w:p>
+            <w:pPr>
+              <w:jc w:val="both"/>
+              <w:rPr>
+                <w:rFonts w:ascii="Arial" w:hAnsi="Arial" w:cs="Arial"/>
+              </w:rPr>
+            </w:pPr>
+            <w:r>
+              <w:rPr>
+                <w:rFonts w:ascii="Arial" w:hAnsi="Arial" w:cs="Arial"/>
+              </w:rPr>
+              <w:t>Actores:</w:t>
+            </w:r>
+          </w:p>
+        </w:tc>
+        <w:tc>
+          <w:tcPr>
+            <w:tcW w:w="6586" w:type="dxa"/>
+            <w:gridSpan w:val="3"/>
+          </w:tcPr>
+          <w:p>
+            <w:pPr>
+              <w:contextualSpacing/>
+              <w:rPr>
+                <w:rFonts w:ascii="Arial" w:hAnsi="Arial" w:cs="Arial"/>
+              </w:rPr>
+            </w:pPr>
+            <w:r>
+              <w:rPr>
+                <w:rFonts w:ascii="Arial" w:hAnsi="Arial" w:cs="Arial"/>
+              </w:rPr>
+              <w:t>Maestro.</w:t>
+            </w:r>
+          </w:p>
+        </w:tc>
+      </w:tr>
+      <w:tr>
+        <w:tc>
+          <w:tcPr>
+            <w:tcW w:w="2809" w:type="dxa"/>
+            <w:gridSpan w:val="3"/>
+          </w:tcPr>
+          <w:p>
+            <w:pPr>
+              <w:jc w:val="both"/>
+              <w:rPr>
+                <w:rFonts w:ascii="Arial" w:hAnsi="Arial" w:cs="Arial"/>
+              </w:rPr>
+            </w:pPr>
+            <w:r>
+              <w:rPr>
+                <w:rFonts w:ascii="Arial" w:hAnsi="Arial" w:cs="Arial"/>
+              </w:rPr>
+              <w:t>Pre condiciones</w:t>
+            </w:r>
+          </w:p>
+        </w:tc>
+        <w:tc>
+          <w:tcPr>
+            <w:tcW w:w="6019" w:type="dxa"/>
+            <w:gridSpan w:val="2"/>
+          </w:tcPr>
+          <w:p>
+            <w:pPr>
+              <w:pStyle w:val="Prrafodelista"/>
+              <w:widowControl w:val="0"/>
+              <w:numPr>
+                <w:ilvl w:val="0"/>
+                <w:numId w:val="3"/>
+              </w:numPr>
+              <w:spacing w:after="200" w:line="276" w:lineRule="auto"/>
+              <w:jc w:val="both"/>
+              <w:rPr>
+                <w:rFonts w:ascii="Arial" w:hAnsi="Arial" w:cs="Arial"/>
+              </w:rPr>
+            </w:pPr>
+            <w:r>
+              <w:rPr>
+                <w:rFonts w:ascii="Arial" w:hAnsi="Arial" w:cs="Arial"/>
+              </w:rPr>
+              <w:t xml:space="preserve">Se debe iniciar sesión como </w:t>
+            </w:r>
+            <w:r>
+              <w:rPr>
+                <w:rFonts w:ascii="Arial" w:hAnsi="Arial" w:cs="Arial"/>
+              </w:rPr>
+              <w:t>maestro</w:t>
+            </w:r>
+          </w:p>
+          <w:p>
+            <w:pPr>
+              <w:pStyle w:val="Prrafodelista"/>
+              <w:widowControl w:val="0"/>
+              <w:numPr>
+                <w:ilvl w:val="0"/>
+                <w:numId w:val="1"/>
+              </w:numPr>
+              <w:spacing w:after="200" w:line="276" w:lineRule="auto"/>
+              <w:jc w:val="both"/>
+              <w:rPr>
+                <w:rFonts w:ascii="Arial" w:hAnsi="Arial" w:cs="Arial"/>
+                <w:szCs w:val="22"/>
+              </w:rPr>
+            </w:pPr>
+            <w:r>
+              <w:rPr>
+                <w:rFonts w:ascii="Arial" w:hAnsi="Arial" w:cs="Arial"/>
+                <w:szCs w:val="22"/>
+              </w:rPr>
+              <w:t>Se muestra la</w:t>
+            </w:r>
+            <w:r>
+              <w:rPr>
+                <w:rFonts w:ascii="Arial" w:hAnsi="Arial" w:cs="Arial"/>
+                <w:szCs w:val="22"/>
+              </w:rPr>
+              <w:t xml:space="preserve"> ventana de la</w:t>
+            </w:r>
+            <w:r>
+              <w:rPr>
+                <w:rFonts w:ascii="Arial" w:hAnsi="Arial" w:cs="Arial"/>
+                <w:szCs w:val="22"/>
+              </w:rPr>
+              <w:t xml:space="preserve"> página principal del sistema</w:t>
+            </w:r>
+            <w:r>
+              <w:rPr>
+                <w:rFonts w:ascii="Arial" w:hAnsi="Arial" w:cs="Arial"/>
+                <w:szCs w:val="22"/>
+              </w:rPr>
+              <w:t xml:space="preserve"> </w:t>
+            </w:r>
+            <w:r>
+              <w:rPr>
+                <w:rFonts w:ascii="Arial" w:hAnsi="Arial" w:cs="Arial"/>
+                <w:szCs w:val="22"/>
+              </w:rPr>
+              <w:t>y da clic en la pestaña de horarios para poderlo imprimir</w:t>
+            </w:r>
+            <w:r>
+              <w:rPr>
+                <w:rFonts w:ascii="Arial" w:hAnsi="Arial" w:cs="Arial"/>
+                <w:szCs w:val="22"/>
+              </w:rPr>
+              <w:t>.</w:t>
+            </w:r>
+          </w:p>
+        </w:tc>
+      </w:tr>
+      <w:tr>
+        <w:trPr>
+          <w:trHeight w:val="2307"/>
+        </w:trPr>
+        <w:tc>
+          <w:tcPr>
+            <w:tcW w:w="2809" w:type="dxa"/>
+            <w:gridSpan w:val="3"/>
+          </w:tcPr>
+          <w:p>
+            <w:pPr>
+              <w:jc w:val="both"/>
+              <w:rPr>
+                <w:rFonts w:ascii="Arial" w:hAnsi="Arial" w:cs="Arial"/>
+              </w:rPr>
+            </w:pPr>
+            <w:r>
+              <w:rPr>
+                <w:rFonts w:ascii="Arial" w:hAnsi="Arial" w:cs="Arial"/>
+              </w:rPr>
+              <w:t>Flujo del evento</w:t>
+            </w:r>
+          </w:p>
+        </w:tc>
+        <w:tc>
+          <w:tcPr>
+            <w:tcW w:w="1984" w:type="dxa"/>
+          </w:tcPr>
+          <w:p>
+            <w:pPr>
+              <w:jc w:val="both"/>
+              <w:rPr>
+                <w:rFonts w:ascii="Arial" w:hAnsi="Arial" w:cs="Arial"/>
+              </w:rPr>
+            </w:pPr>
+          </w:p>
+          <w:p>
+            <w:pPr>
+              <w:jc w:val="both"/>
+              <w:rPr>
+                <w:rFonts w:ascii="Arial" w:hAnsi="Arial" w:cs="Arial"/>
+              </w:rPr>
+            </w:pPr>
+            <w:r>
+              <w:rPr>
+                <w:rFonts w:ascii="Arial" w:hAnsi="Arial" w:cs="Arial"/>
+              </w:rPr>
+              <w:t>Básico</w:t>
+            </w:r>
+          </w:p>
+          <w:p>
+            <w:pPr>
+              <w:jc w:val="both"/>
+              <w:rPr>
+                <w:rFonts w:ascii="Arial" w:hAnsi="Arial" w:cs="Arial"/>
+              </w:rPr>
+            </w:pPr>
+          </w:p>
+          <w:p>
+            <w:pPr>
+              <w:jc w:val="both"/>
+              <w:rPr>
+                <w:rFonts w:ascii="Arial" w:hAnsi="Arial" w:cs="Arial"/>
+              </w:rPr>
+            </w:pPr>
+          </w:p>
+          <w:p>
+            <w:pPr>
+              <w:jc w:val="both"/>
+              <w:rPr>
+                <w:rFonts w:ascii="Arial" w:hAnsi="Arial" w:cs="Arial"/>
+              </w:rPr>
+            </w:pPr>
+          </w:p>
+          <w:p>
+            <w:pPr>
+              <w:jc w:val="both"/>
+              <w:rPr>
+                <w:rFonts w:ascii="Arial" w:hAnsi="Arial" w:cs="Arial"/>
+              </w:rPr>
+            </w:pPr>
+          </w:p>
+        </w:tc>
+        <w:tc>
+          <w:tcPr>
+            <w:tcW w:w="4035" w:type="dxa"/>
+          </w:tcPr>
+          <w:p>
+            <w:pPr>
+              <w:pStyle w:val="Prrafodelista"/>
+              <w:numPr>
+                <w:ilvl w:val="0"/>
+                <w:numId w:val="2"/>
+              </w:numPr>
+              <w:spacing w:after="0" w:line="256" w:lineRule="auto"/>
+              <w:jc w:val="both"/>
+              <w:rPr>
+                <w:rFonts w:ascii="Arial" w:hAnsi="Arial" w:cs="Arial"/>
+                <w:szCs w:val="22"/>
+              </w:rPr>
+            </w:pPr>
+            <w:r>
+              <w:rPr>
+                <w:rFonts w:ascii="Arial" w:hAnsi="Arial" w:cs="Arial"/>
+                <w:szCs w:val="22"/>
+              </w:rPr>
+              <w:t xml:space="preserve">El sistema muestra la ventana </w:t>
+            </w:r>
+            <w:r>
+              <w:rPr>
+                <w:rFonts w:ascii="Arial" w:hAnsi="Arial" w:cs="Arial"/>
+                <w:b/>
+                <w:szCs w:val="22"/>
+              </w:rPr>
+              <w:t>impresión</w:t>
+            </w:r>
+            <w:r>
+              <w:rPr>
+                <w:rFonts w:ascii="Arial" w:hAnsi="Arial" w:cs="Arial"/>
+                <w:b/>
+                <w:szCs w:val="22"/>
+              </w:rPr>
+              <w:t xml:space="preserve"> de horarios </w:t>
+            </w:r>
+            <w:r>
+              <w:rPr>
+                <w:rFonts w:ascii="Arial" w:hAnsi="Arial" w:cs="Arial"/>
+                <w:szCs w:val="22"/>
+              </w:rPr>
+              <w:t xml:space="preserve">en la que el </w:t>
+            </w:r>
+            <w:r>
+              <w:rPr>
+                <w:rFonts w:ascii="Arial" w:hAnsi="Arial" w:cs="Arial"/>
+                <w:szCs w:val="22"/>
+              </w:rPr>
+              <w:t>maestro</w:t>
+            </w:r>
+            <w:r>
+              <w:rPr>
+                <w:rFonts w:ascii="Arial" w:hAnsi="Arial" w:cs="Arial"/>
+                <w:szCs w:val="22"/>
+              </w:rPr>
+              <w:t xml:space="preserve"> </w:t>
+            </w:r>
+            <w:r>
+              <w:rPr>
+                <w:rFonts w:ascii="Arial" w:hAnsi="Arial" w:cs="Arial"/>
+                <w:szCs w:val="22"/>
+              </w:rPr>
+              <w:t>visualiza todas las materias que impartirá en el semestre.</w:t>
+            </w:r>
+          </w:p>
+          <w:p>
+            <w:pPr>
+              <w:pStyle w:val="Prrafodelista"/>
+              <w:numPr>
+                <w:ilvl w:val="0"/>
+                <w:numId w:val="2"/>
+              </w:numPr>
+              <w:spacing w:after="0" w:line="256" w:lineRule="auto"/>
+              <w:jc w:val="both"/>
+              <w:rPr>
+                <w:rFonts w:ascii="Arial" w:hAnsi="Arial" w:cs="Arial"/>
+                <w:szCs w:val="22"/>
+              </w:rPr>
+            </w:pPr>
+            <w:r>
+              <w:rPr>
+                <w:rFonts w:ascii="Arial" w:hAnsi="Arial" w:cs="Arial"/>
+                <w:szCs w:val="22"/>
+              </w:rPr>
+              <w:t xml:space="preserve">El </w:t>
+            </w:r>
+            <w:r>
+              <w:rPr>
+                <w:rFonts w:ascii="Arial" w:hAnsi="Arial" w:cs="Arial"/>
+                <w:szCs w:val="22"/>
+              </w:rPr>
+              <w:t>maestro solo puede imprimir pero no modificar, da clic  en imprimir y manda directamente a la impresora.</w:t>
+            </w:r>
+          </w:p>
+        </w:tc>
+      </w:tr>
+      <w:tr>
+        <w:tc>
+          <w:tcPr>
+            <w:tcW w:w="2809" w:type="dxa"/>
+            <w:gridSpan w:val="3"/>
+          </w:tcPr>
+          <w:p>
+            <w:pPr>
+              <w:jc w:val="both"/>
+              <w:rPr>
+                <w:rFonts w:ascii="Arial" w:hAnsi="Arial" w:cs="Arial"/>
+              </w:rPr>
+            </w:pPr>
+          </w:p>
+        </w:tc>
+        <w:tc>
+          <w:tcPr>
+            <w:tcW w:w="1984" w:type="dxa"/>
+          </w:tcPr>
+          <w:p>
+            <w:pPr>
+              <w:jc w:val="both"/>
+              <w:rPr>
+                <w:rFonts w:ascii="Arial" w:hAnsi="Arial" w:cs="Arial"/>
+              </w:rPr>
+            </w:pPr>
+            <w:r>
+              <w:rPr>
+                <w:rFonts w:ascii="Arial" w:hAnsi="Arial" w:cs="Arial"/>
+              </w:rPr>
+              <w:t>Alternativos</w:t>
+            </w:r>
+          </w:p>
+        </w:tc>
+        <w:tc>
+          <w:tcPr>
+            <w:tcW w:w="4035" w:type="dxa"/>
+          </w:tcPr>
+          <w:p>
+            <w:pPr>
+              <w:spacing w:after="0" w:line="256" w:lineRule="auto"/>
+              <w:jc w:val="both"/>
+              <w:rPr>
+                <w:rFonts w:ascii="Arial" w:hAnsi="Arial" w:cs="Arial"/>
+              </w:rPr>
+            </w:pPr>
+          </w:p>
+        </w:tc>
+      </w:tr>
+      <w:tr>
+        <w:tc>
+          <w:tcPr>
+            <w:tcW w:w="2809" w:type="dxa"/>
+            <w:gridSpan w:val="3"/>
+          </w:tcPr>
+          <w:p>
+            <w:pPr>
+              <w:jc w:val="both"/>
+              <w:rPr>
+                <w:rFonts w:ascii="Arial" w:hAnsi="Arial" w:cs="Arial"/>
+              </w:rPr>
+            </w:pPr>
+            <w:proofErr w:type="spellStart"/>
+            <w:r>
+              <w:rPr>
+                <w:rFonts w:ascii="Arial" w:hAnsi="Arial" w:cs="Arial"/>
+              </w:rPr>
+              <w:t>Pos</w:t>
+            </w:r>
+            <w:proofErr w:type="spellEnd"/>
+            <w:r>
+              <w:rPr>
+                <w:rFonts w:ascii="Arial" w:hAnsi="Arial" w:cs="Arial"/>
+              </w:rPr>
+              <w:t xml:space="preserve"> Condiciones</w:t>
+            </w:r>
+          </w:p>
+        </w:tc>
+        <w:tc>
+          <w:tcPr>
+            <w:tcW w:w="6019" w:type="dxa"/>
+            <w:gridSpan w:val="2"/>
+          </w:tcPr>
+          <w:p>
+            <w:pPr>
+              <w:widowControl w:val="0"/>
+              <w:spacing w:after="0" w:line="276" w:lineRule="auto"/>
+              <w:jc w:val="both"/>
+              <w:rPr>
+                <w:rFonts w:ascii="Arial" w:hAnsi="Arial" w:cs="Arial"/>
+              </w:rPr>
+            </w:pPr>
+            <w:r>
+              <w:rPr>
+                <w:rFonts w:ascii="Arial" w:hAnsi="Arial" w:cs="Arial"/>
+              </w:rPr>
+              <w:t xml:space="preserve">Concluida la </w:t>
+            </w:r>
+            <w:r>
+              <w:rPr>
+                <w:rFonts w:ascii="Arial" w:hAnsi="Arial" w:cs="Arial"/>
+              </w:rPr>
+              <w:t>impresión</w:t>
+            </w:r>
+            <w:r>
+              <w:rPr>
+                <w:rFonts w:ascii="Arial" w:hAnsi="Arial" w:cs="Arial"/>
+              </w:rPr>
+              <w:t xml:space="preserve"> del horario se da clic en botón salir y regresa al menú principal.</w:t>
+            </w:r>
+          </w:p>
+        </w:tc>
+      </w:tr>
+    </w:tbl>
+    <w:p/>
+    <w:p>
+      <w:pPr>
+        <w:spacing w:after="200" w:line="276" w:lineRule="auto"/>
+      </w:pPr>
+      <w:r>
+        <w:br w:type="page"/>
+      </w:r>
+    </w:p>
+    <w:tbl>
+      <w:tblPr>
+        <w:tblW w:w="8828" w:type="dxa"/>
+        <w:tblBorders>
+          <w:top w:val="single" w:sz="4" w:space="0" w:color="000000"/>
+          <w:left w:val="single" w:sz="4" w:space="0" w:color="000000"/>
+          <w:bottom w:val="single" w:sz="4" w:space="0" w:color="000000"/>
+          <w:right w:val="single" w:sz="4" w:space="0" w:color="000000"/>
+          <w:insideH w:val="single" w:sz="4" w:space="0" w:color="000000"/>
+          <w:insideV w:val="single" w:sz="4" w:space="0" w:color="000000"/>
+        </w:tblBorders>
+        <w:tblLayout w:type="fixed"/>
+        <w:tblLook w:val="0400" w:firstRow="0" w:lastRow="0" w:firstColumn="0" w:lastColumn="0" w:noHBand="0" w:noVBand="1"/>
+      </w:tblPr>
+      <w:tblGrid>
+        <w:gridCol w:w="1533"/>
+        <w:gridCol w:w="709"/>
+        <w:gridCol w:w="567"/>
+        <w:gridCol w:w="1984"/>
+        <w:gridCol w:w="4035"/>
+      </w:tblGrid>
+      <w:tr>
+        <w:tc>
+          <w:tcPr>
+            <w:tcW w:w="1533" w:type="dxa"/>
+          </w:tcPr>
+          <w:p>
+            <w:pPr>
+              <w:jc w:val="both"/>
+              <w:rPr>
+                <w:rFonts w:ascii="Arial" w:hAnsi="Arial" w:cs="Arial"/>
+              </w:rPr>
+            </w:pPr>
+            <w:r>
+              <w:rPr>
+                <w:rFonts w:ascii="Arial" w:hAnsi="Arial" w:cs="Arial"/>
+              </w:rPr>
+              <w:lastRenderedPageBreak/>
+              <w:t>Nombre:</w:t>
+            </w:r>
+          </w:p>
+        </w:tc>
+        <w:tc>
+          <w:tcPr>
+            <w:tcW w:w="7295" w:type="dxa"/>
+            <w:gridSpan w:val="4"/>
+          </w:tcPr>
+          <w:p>
+            <w:pPr>
+              <w:widowControl w:val="0"/>
+              <w:spacing w:after="200" w:line="276" w:lineRule="auto"/>
+              <w:jc w:val="both"/>
+              <w:rPr>
+                <w:rFonts w:ascii="Arial" w:hAnsi="Arial" w:cs="Arial"/>
+              </w:rPr>
+            </w:pPr>
+            <w:r>
+              <w:rPr>
+                <w:rFonts w:ascii="Arial" w:hAnsi="Arial" w:cs="Arial"/>
+              </w:rPr>
+              <w:t>Edición de datos personales</w:t>
+            </w:r>
+          </w:p>
+        </w:tc>
+      </w:tr>
+      <w:tr>
+        <w:tc>
+          <w:tcPr>
+            <w:tcW w:w="1533" w:type="dxa"/>
+          </w:tcPr>
+          <w:p>
+            <w:pPr>
+              <w:jc w:val="both"/>
+              <w:rPr>
+                <w:rFonts w:ascii="Arial" w:hAnsi="Arial" w:cs="Arial"/>
+              </w:rPr>
+            </w:pPr>
+            <w:r>
+              <w:rPr>
+                <w:rFonts w:ascii="Arial" w:hAnsi="Arial" w:cs="Arial"/>
+              </w:rPr>
+              <w:t>Autores:</w:t>
+            </w:r>
+          </w:p>
+        </w:tc>
+        <w:tc>
+          <w:tcPr>
+            <w:tcW w:w="7295" w:type="dxa"/>
+            <w:gridSpan w:val="4"/>
+          </w:tcPr>
+          <w:p>
+            <w:pPr>
+              <w:ind w:left="360"/>
+              <w:contextualSpacing/>
+              <w:rPr>
+                <w:rFonts w:ascii="Arial" w:hAnsi="Arial" w:cs="Arial"/>
+              </w:rPr>
+            </w:pPr>
+            <w:r>
+              <w:rPr>
+                <w:rFonts w:ascii="Arial" w:hAnsi="Arial" w:cs="Arial"/>
+              </w:rPr>
+              <w:t>Beatriz</w:t>
+            </w:r>
+            <w:r>
+              <w:rPr>
+                <w:rFonts w:ascii="Arial" w:hAnsi="Arial" w:cs="Arial"/>
+              </w:rPr>
+              <w:t xml:space="preserve"> Elvira</w:t>
+            </w:r>
+            <w:r>
+              <w:rPr>
+                <w:rFonts w:ascii="Arial" w:hAnsi="Arial" w:cs="Arial"/>
+              </w:rPr>
+              <w:t xml:space="preserve"> Solano</w:t>
+            </w:r>
+            <w:r>
+              <w:rPr>
+                <w:rFonts w:ascii="Arial" w:hAnsi="Arial" w:cs="Arial"/>
+              </w:rPr>
+              <w:t xml:space="preserve"> Martínez</w:t>
+            </w:r>
+          </w:p>
+        </w:tc>
+      </w:tr>
+      <w:tr>
+        <w:tc>
+          <w:tcPr>
+            <w:tcW w:w="1533" w:type="dxa"/>
+          </w:tcPr>
+          <w:p>
+            <w:pPr>
+              <w:jc w:val="both"/>
+              <w:rPr>
+                <w:rFonts w:ascii="Arial" w:hAnsi="Arial" w:cs="Arial"/>
+              </w:rPr>
+            </w:pPr>
+            <w:r>
+              <w:rPr>
+                <w:rFonts w:ascii="Arial" w:hAnsi="Arial" w:cs="Arial"/>
+              </w:rPr>
+              <w:t>Fechas:</w:t>
+            </w:r>
+          </w:p>
+        </w:tc>
+        <w:tc>
+          <w:tcPr>
+            <w:tcW w:w="7295" w:type="dxa"/>
+            <w:gridSpan w:val="4"/>
+          </w:tcPr>
+          <w:p>
+            <w:pPr>
+              <w:ind w:left="360"/>
+              <w:contextualSpacing/>
+              <w:rPr>
+                <w:rFonts w:ascii="Arial" w:hAnsi="Arial" w:cs="Arial"/>
+              </w:rPr>
+            </w:pPr>
+            <w:r>
+              <w:rPr>
+                <w:rFonts w:ascii="Arial" w:hAnsi="Arial" w:cs="Arial"/>
+              </w:rPr>
+              <w:t>07/05/15</w:t>
+            </w:r>
+          </w:p>
+        </w:tc>
+      </w:tr>
+      <w:tr>
+        <w:tc>
+          <w:tcPr>
+            <w:tcW w:w="2242" w:type="dxa"/>
+            <w:gridSpan w:val="2"/>
+          </w:tcPr>
+          <w:p>
+            <w:pPr>
+              <w:jc w:val="both"/>
+              <w:rPr>
+                <w:rFonts w:ascii="Arial" w:hAnsi="Arial" w:cs="Arial"/>
+              </w:rPr>
+            </w:pPr>
+            <w:r>
+              <w:rPr>
+                <w:rFonts w:ascii="Arial" w:hAnsi="Arial" w:cs="Arial"/>
+              </w:rPr>
+              <w:t>Descripción</w:t>
+            </w:r>
+          </w:p>
+        </w:tc>
+        <w:tc>
+          <w:tcPr>
+            <w:tcW w:w="6586" w:type="dxa"/>
+            <w:gridSpan w:val="3"/>
+          </w:tcPr>
+          <w:p>
+            <w:pPr>
+              <w:contextualSpacing/>
+              <w:rPr>
+                <w:rFonts w:ascii="Arial" w:hAnsi="Arial" w:cs="Arial"/>
+              </w:rPr>
+            </w:pPr>
+            <w:r>
+              <w:rPr>
+                <w:rFonts w:ascii="Arial" w:hAnsi="Arial" w:cs="Arial"/>
+              </w:rPr>
+              <w:t xml:space="preserve">El </w:t>
+            </w:r>
+            <w:r>
+              <w:rPr>
+                <w:rFonts w:ascii="Arial" w:hAnsi="Arial" w:cs="Arial"/>
+              </w:rPr>
+              <w:t>maestro puede modificar sus datos personales ingresando al sistema</w:t>
+            </w:r>
+          </w:p>
+        </w:tc>
+      </w:tr>
+      <w:tr>
+        <w:tc>
+          <w:tcPr>
+            <w:tcW w:w="2242" w:type="dxa"/>
+            <w:gridSpan w:val="2"/>
+          </w:tcPr>
+          <w:p>
+            <w:pPr>
+              <w:jc w:val="both"/>
+              <w:rPr>
+                <w:rFonts w:ascii="Arial" w:hAnsi="Arial" w:cs="Arial"/>
+              </w:rPr>
+            </w:pPr>
+            <w:r>
+              <w:rPr>
+                <w:rFonts w:ascii="Arial" w:hAnsi="Arial" w:cs="Arial"/>
+              </w:rPr>
+              <w:t>Actores:</w:t>
+            </w:r>
+          </w:p>
+        </w:tc>
+        <w:tc>
+          <w:tcPr>
+            <w:tcW w:w="6586" w:type="dxa"/>
+            <w:gridSpan w:val="3"/>
+          </w:tcPr>
+          <w:p>
+            <w:pPr>
+              <w:contextualSpacing/>
+              <w:rPr>
+                <w:rFonts w:ascii="Arial" w:hAnsi="Arial" w:cs="Arial"/>
+              </w:rPr>
+            </w:pPr>
+            <w:r>
+              <w:rPr>
+                <w:rFonts w:ascii="Arial" w:hAnsi="Arial" w:cs="Arial"/>
+              </w:rPr>
+              <w:t>M</w:t>
+            </w:r>
+            <w:r>
+              <w:rPr>
+                <w:rFonts w:ascii="Arial" w:hAnsi="Arial" w:cs="Arial"/>
+              </w:rPr>
+              <w:t>aestro.</w:t>
+            </w:r>
+          </w:p>
+        </w:tc>
+      </w:tr>
+      <w:tr>
+        <w:tc>
+          <w:tcPr>
+            <w:tcW w:w="2809" w:type="dxa"/>
+            <w:gridSpan w:val="3"/>
+          </w:tcPr>
+          <w:p>
+            <w:pPr>
+              <w:jc w:val="both"/>
+              <w:rPr>
+                <w:rFonts w:ascii="Arial" w:hAnsi="Arial" w:cs="Arial"/>
+              </w:rPr>
+            </w:pPr>
+            <w:r>
+              <w:rPr>
+                <w:rFonts w:ascii="Arial" w:hAnsi="Arial" w:cs="Arial"/>
+              </w:rPr>
+              <w:t>Pre condiciones</w:t>
+            </w:r>
+          </w:p>
+        </w:tc>
+        <w:tc>
+          <w:tcPr>
+            <w:tcW w:w="6019" w:type="dxa"/>
+            <w:gridSpan w:val="2"/>
+          </w:tcPr>
+          <w:p>
+            <w:pPr>
+              <w:pStyle w:val="Prrafodelista"/>
+              <w:widowControl w:val="0"/>
+              <w:numPr>
+                <w:ilvl w:val="0"/>
+                <w:numId w:val="1"/>
+              </w:numPr>
+              <w:spacing w:after="200" w:line="276" w:lineRule="auto"/>
+              <w:jc w:val="both"/>
+              <w:rPr>
+                <w:rFonts w:ascii="Arial" w:hAnsi="Arial" w:cs="Arial"/>
+                <w:szCs w:val="22"/>
+              </w:rPr>
+            </w:pPr>
+            <w:r>
+              <w:rPr>
+                <w:rFonts w:ascii="Arial" w:hAnsi="Arial" w:cs="Arial"/>
+                <w:szCs w:val="22"/>
+              </w:rPr>
+              <w:t>Se debe iniciar sesión especificando el tipo de usuario que es</w:t>
+            </w:r>
+            <w:r>
+              <w:rPr>
+                <w:rFonts w:ascii="Arial" w:hAnsi="Arial" w:cs="Arial"/>
+                <w:szCs w:val="22"/>
+              </w:rPr>
+              <w:t>, indicando también la carrera</w:t>
+            </w:r>
+            <w:r>
+              <w:rPr>
+                <w:rFonts w:ascii="Arial" w:hAnsi="Arial" w:cs="Arial"/>
+                <w:szCs w:val="22"/>
+              </w:rPr>
+              <w:t>.</w:t>
+            </w:r>
+          </w:p>
+          <w:p>
+            <w:pPr>
+              <w:pStyle w:val="Prrafodelista"/>
+              <w:widowControl w:val="0"/>
+              <w:numPr>
+                <w:ilvl w:val="0"/>
+                <w:numId w:val="1"/>
+              </w:numPr>
+              <w:spacing w:after="200" w:line="276" w:lineRule="auto"/>
+              <w:jc w:val="both"/>
+              <w:rPr>
+                <w:rFonts w:ascii="Arial" w:hAnsi="Arial" w:cs="Arial"/>
+                <w:szCs w:val="22"/>
+              </w:rPr>
+            </w:pPr>
+            <w:r>
+              <w:rPr>
+                <w:rFonts w:ascii="Arial" w:hAnsi="Arial" w:cs="Arial"/>
+                <w:szCs w:val="22"/>
+              </w:rPr>
+              <w:t>El maestro puede modificar sus datos.</w:t>
+            </w:r>
+          </w:p>
+        </w:tc>
+      </w:tr>
+      <w:tr>
+        <w:tc>
+          <w:tcPr>
+            <w:tcW w:w="2809" w:type="dxa"/>
+            <w:gridSpan w:val="3"/>
+          </w:tcPr>
+          <w:p>
+            <w:pPr>
+              <w:jc w:val="both"/>
+              <w:rPr>
+                <w:rFonts w:ascii="Arial" w:hAnsi="Arial" w:cs="Arial"/>
+              </w:rPr>
+            </w:pPr>
+            <w:r>
+              <w:rPr>
+                <w:rFonts w:ascii="Arial" w:hAnsi="Arial" w:cs="Arial"/>
+              </w:rPr>
+              <w:t>Flujo del evento</w:t>
+            </w:r>
+          </w:p>
+        </w:tc>
+        <w:tc>
+          <w:tcPr>
+            <w:tcW w:w="1984" w:type="dxa"/>
+          </w:tcPr>
+          <w:p>
+            <w:pPr>
+              <w:jc w:val="both"/>
+              <w:rPr>
+                <w:rFonts w:ascii="Arial" w:hAnsi="Arial" w:cs="Arial"/>
+              </w:rPr>
+            </w:pPr>
+          </w:p>
+          <w:p>
+            <w:pPr>
+              <w:jc w:val="both"/>
+              <w:rPr>
+                <w:rFonts w:ascii="Arial" w:hAnsi="Arial" w:cs="Arial"/>
+              </w:rPr>
+            </w:pPr>
+            <w:r>
+              <w:rPr>
+                <w:rFonts w:ascii="Arial" w:hAnsi="Arial" w:cs="Arial"/>
+              </w:rPr>
+              <w:t>Básico</w:t>
+            </w:r>
+          </w:p>
+          <w:p>
+            <w:pPr>
+              <w:jc w:val="both"/>
+              <w:rPr>
+                <w:rFonts w:ascii="Arial" w:hAnsi="Arial" w:cs="Arial"/>
+              </w:rPr>
+            </w:pPr>
+          </w:p>
+          <w:p>
+            <w:pPr>
+              <w:jc w:val="both"/>
+              <w:rPr>
+                <w:rFonts w:ascii="Arial" w:hAnsi="Arial" w:cs="Arial"/>
+              </w:rPr>
+            </w:pPr>
+          </w:p>
+          <w:p>
+            <w:pPr>
+              <w:jc w:val="both"/>
+              <w:rPr>
+                <w:rFonts w:ascii="Arial" w:hAnsi="Arial" w:cs="Arial"/>
+              </w:rPr>
+            </w:pPr>
+          </w:p>
+          <w:p>
+            <w:pPr>
+              <w:jc w:val="both"/>
+              <w:rPr>
+                <w:rFonts w:ascii="Arial" w:hAnsi="Arial" w:cs="Arial"/>
+              </w:rPr>
+            </w:pPr>
+          </w:p>
+        </w:tc>
+        <w:tc>
+          <w:tcPr>
+            <w:tcW w:w="4035" w:type="dxa"/>
+          </w:tcPr>
+          <w:p>
+            <w:pPr>
+              <w:pStyle w:val="Prrafodelista"/>
+              <w:numPr>
+                <w:ilvl w:val="0"/>
+                <w:numId w:val="2"/>
+              </w:numPr>
+              <w:spacing w:after="0" w:line="256" w:lineRule="auto"/>
+              <w:jc w:val="both"/>
+              <w:rPr>
+                <w:rFonts w:ascii="Arial" w:hAnsi="Arial" w:cs="Arial"/>
+                <w:szCs w:val="22"/>
+              </w:rPr>
+            </w:pPr>
+            <w:r>
+              <w:rPr>
+                <w:rFonts w:ascii="Arial" w:hAnsi="Arial" w:cs="Arial"/>
+                <w:szCs w:val="22"/>
+              </w:rPr>
+              <w:t xml:space="preserve">El sistema muestra la ventana </w:t>
+            </w:r>
+            <w:r>
+              <w:rPr>
+                <w:rFonts w:ascii="Arial" w:hAnsi="Arial" w:cs="Arial"/>
+                <w:b/>
+                <w:szCs w:val="22"/>
+              </w:rPr>
+              <w:t xml:space="preserve">edición de datos personales </w:t>
+            </w:r>
+            <w:r>
+              <w:rPr>
+                <w:rFonts w:ascii="Arial" w:hAnsi="Arial" w:cs="Arial"/>
+                <w:szCs w:val="22"/>
+              </w:rPr>
+              <w:t>en donde se muestra las cajas de texto en donde se realizará la modificación de los datos.</w:t>
+            </w:r>
+            <w:r>
+              <w:rPr>
+                <w:rFonts w:ascii="Arial" w:hAnsi="Arial" w:cs="Arial"/>
+                <w:b/>
+                <w:szCs w:val="22"/>
+              </w:rPr>
+              <w:t xml:space="preserve"> </w:t>
+            </w:r>
+          </w:p>
+          <w:p>
+            <w:pPr>
+              <w:pStyle w:val="Prrafodelista"/>
+              <w:numPr>
+                <w:ilvl w:val="0"/>
+                <w:numId w:val="2"/>
+              </w:numPr>
+              <w:spacing w:after="0" w:line="256" w:lineRule="auto"/>
+              <w:jc w:val="both"/>
+              <w:rPr>
+                <w:rFonts w:ascii="Arial" w:hAnsi="Arial" w:cs="Arial"/>
+                <w:szCs w:val="22"/>
+              </w:rPr>
+            </w:pPr>
+            <w:r>
+              <w:rPr>
+                <w:rFonts w:ascii="Arial" w:hAnsi="Arial" w:cs="Arial"/>
+                <w:szCs w:val="22"/>
+              </w:rPr>
+              <w:t>La modificación de los datos es por: nombre, clave, carrera y materias solamente.</w:t>
+            </w:r>
+          </w:p>
+          <w:p>
+            <w:pPr>
+              <w:pStyle w:val="Prrafodelista"/>
+              <w:numPr>
+                <w:ilvl w:val="0"/>
+                <w:numId w:val="2"/>
+              </w:numPr>
+              <w:spacing w:after="0" w:line="256" w:lineRule="auto"/>
+              <w:jc w:val="both"/>
+              <w:rPr>
+                <w:rFonts w:ascii="Arial" w:hAnsi="Arial" w:cs="Arial"/>
+                <w:szCs w:val="22"/>
+              </w:rPr>
+            </w:pPr>
+            <w:r>
+              <w:rPr>
+                <w:rFonts w:ascii="Arial" w:hAnsi="Arial" w:cs="Arial"/>
+                <w:szCs w:val="22"/>
+              </w:rPr>
+              <w:t>También aparece un espacio en blanco en donde puede agregar un comentario para el administrador, para justificar el motivo de cambio de datos.</w:t>
+            </w:r>
+          </w:p>
+          <w:p>
+            <w:pPr>
+              <w:pStyle w:val="Prrafodelista"/>
+              <w:numPr>
+                <w:ilvl w:val="0"/>
+                <w:numId w:val="2"/>
+              </w:numPr>
+              <w:spacing w:after="0" w:line="256" w:lineRule="auto"/>
+              <w:jc w:val="both"/>
+              <w:rPr>
+                <w:rFonts w:ascii="Arial" w:hAnsi="Arial" w:cs="Arial"/>
+                <w:szCs w:val="22"/>
+              </w:rPr>
+            </w:pPr>
+            <w:r>
+              <w:rPr>
+                <w:rFonts w:ascii="Arial" w:hAnsi="Arial" w:cs="Arial"/>
+                <w:szCs w:val="22"/>
+              </w:rPr>
+              <w:t>Se guardan los cambios dando clic en el botón guardar y n</w:t>
+            </w:r>
+            <w:r>
+              <w:rPr>
+                <w:rFonts w:ascii="Arial" w:hAnsi="Arial" w:cs="Arial"/>
+                <w:szCs w:val="22"/>
+              </w:rPr>
+              <w:t>uevamente se debe enviar al administrador para realizar otra vez la validación del horario guárdalo y cargarlo al sistema.</w:t>
+            </w:r>
+          </w:p>
+        </w:tc>
+      </w:tr>
+      <w:tr>
+        <w:tc>
+          <w:tcPr>
+            <w:tcW w:w="2809" w:type="dxa"/>
+            <w:gridSpan w:val="3"/>
+          </w:tcPr>
+          <w:p>
+            <w:pPr>
+              <w:jc w:val="both"/>
+              <w:rPr>
+                <w:rFonts w:ascii="Arial" w:hAnsi="Arial" w:cs="Arial"/>
+              </w:rPr>
+            </w:pPr>
+          </w:p>
+        </w:tc>
+        <w:tc>
+          <w:tcPr>
+            <w:tcW w:w="1984" w:type="dxa"/>
+          </w:tcPr>
+          <w:p>
+            <w:pPr>
+              <w:jc w:val="both"/>
+              <w:rPr>
+                <w:rFonts w:ascii="Arial" w:hAnsi="Arial" w:cs="Arial"/>
+              </w:rPr>
+            </w:pPr>
+            <w:r>
+              <w:rPr>
+                <w:rFonts w:ascii="Arial" w:hAnsi="Arial" w:cs="Arial"/>
+              </w:rPr>
+              <w:t>Alternativos</w:t>
+            </w:r>
+          </w:p>
+        </w:tc>
+        <w:tc>
+          <w:tcPr>
+            <w:tcW w:w="4035" w:type="dxa"/>
+          </w:tcPr>
+          <w:p>
+            <w:pPr>
+              <w:spacing w:after="0" w:line="256" w:lineRule="auto"/>
+              <w:jc w:val="both"/>
+              <w:rPr>
+                <w:rFonts w:ascii="Arial" w:hAnsi="Arial" w:cs="Arial"/>
+              </w:rPr>
+            </w:pPr>
+            <w:r>
+              <w:rPr>
+                <w:rFonts w:ascii="Arial" w:hAnsi="Arial" w:cs="Arial"/>
+                <w:b/>
+              </w:rPr>
+              <w:t xml:space="preserve">Error: </w:t>
+            </w:r>
+            <w:r>
+              <w:rPr>
+                <w:rFonts w:ascii="Arial" w:hAnsi="Arial" w:cs="Arial"/>
+              </w:rPr>
+              <w:t>Se muestra un mensaje de error cuando algún campo se encuentra vacío</w:t>
+            </w:r>
+            <w:r>
+              <w:rPr>
+                <w:rFonts w:ascii="Arial" w:hAnsi="Arial" w:cs="Arial"/>
+              </w:rPr>
+              <w:t xml:space="preserve">, la venta hace un </w:t>
+            </w:r>
+            <w:proofErr w:type="spellStart"/>
+            <w:r>
+              <w:rPr>
+                <w:rFonts w:ascii="Arial" w:hAnsi="Arial" w:cs="Arial"/>
+              </w:rPr>
+              <w:t>refresh</w:t>
+            </w:r>
+            <w:proofErr w:type="spellEnd"/>
+            <w:r>
+              <w:rPr>
+                <w:rFonts w:ascii="Arial" w:hAnsi="Arial" w:cs="Arial"/>
+              </w:rPr>
+              <w:t xml:space="preserve"> y </w:t>
+            </w:r>
+            <w:r>
+              <w:rPr>
+                <w:rFonts w:ascii="Arial" w:hAnsi="Arial" w:cs="Arial"/>
+              </w:rPr>
+              <w:t>continúa</w:t>
+            </w:r>
+            <w:r>
+              <w:rPr>
+                <w:rFonts w:ascii="Arial" w:hAnsi="Arial" w:cs="Arial"/>
+              </w:rPr>
+              <w:t xml:space="preserve"> en la misma interfaz</w:t>
+            </w:r>
+            <w:r>
+              <w:rPr>
+                <w:rFonts w:ascii="Arial" w:hAnsi="Arial" w:cs="Arial"/>
+              </w:rPr>
+              <w:t>.</w:t>
+            </w:r>
+          </w:p>
+          <w:p>
+            <w:pPr>
+              <w:spacing w:after="0" w:line="256" w:lineRule="auto"/>
+              <w:jc w:val="both"/>
+              <w:rPr>
+                <w:rFonts w:ascii="Arial" w:hAnsi="Arial" w:cs="Arial"/>
+              </w:rPr>
+            </w:pPr>
+            <w:r>
+              <w:rPr>
+                <w:rFonts w:ascii="Arial" w:hAnsi="Arial" w:cs="Arial"/>
+                <w:b/>
+              </w:rPr>
+              <w:t xml:space="preserve">Cancelar: </w:t>
+            </w:r>
+            <w:r>
+              <w:rPr>
+                <w:rFonts w:ascii="Arial" w:hAnsi="Arial" w:cs="Arial"/>
+              </w:rPr>
+              <w:t>El maestro puede desistir de guardar los cambios hechos a su horario dando clic en el botón cancelar.</w:t>
+            </w:r>
+          </w:p>
+        </w:tc>
+      </w:tr>
+      <w:tr>
+        <w:tc>
+          <w:tcPr>
+            <w:tcW w:w="2809" w:type="dxa"/>
+            <w:gridSpan w:val="3"/>
+          </w:tcPr>
+          <w:p>
+            <w:pPr>
+              <w:jc w:val="both"/>
+              <w:rPr>
+                <w:rFonts w:ascii="Arial" w:hAnsi="Arial" w:cs="Arial"/>
+              </w:rPr>
+            </w:pPr>
+            <w:proofErr w:type="spellStart"/>
+            <w:r>
+              <w:rPr>
+                <w:rFonts w:ascii="Arial" w:hAnsi="Arial" w:cs="Arial"/>
+              </w:rPr>
+              <w:t>Pos</w:t>
+            </w:r>
+            <w:proofErr w:type="spellEnd"/>
+            <w:r>
+              <w:rPr>
+                <w:rFonts w:ascii="Arial" w:hAnsi="Arial" w:cs="Arial"/>
+              </w:rPr>
+              <w:t xml:space="preserve"> </w:t>
+            </w:r>
+            <w:r>
+              <w:rPr>
+                <w:rFonts w:ascii="Arial" w:hAnsi="Arial" w:cs="Arial"/>
+              </w:rPr>
+              <w:t xml:space="preserve"> </w:t>
+            </w:r>
+            <w:r>
+              <w:rPr>
+                <w:rFonts w:ascii="Arial" w:hAnsi="Arial" w:cs="Arial"/>
+              </w:rPr>
+              <w:t>Condiciones</w:t>
+            </w:r>
+          </w:p>
+        </w:tc>
+        <w:tc>
+          <w:tcPr>
+            <w:tcW w:w="6019" w:type="dxa"/>
+            <w:gridSpan w:val="2"/>
+          </w:tcPr>
+          <w:p>
+            <w:pPr>
+              <w:widowControl w:val="0"/>
+              <w:spacing w:after="0" w:line="276" w:lineRule="auto"/>
+              <w:jc w:val="both"/>
+              <w:rPr>
+                <w:rFonts w:ascii="Arial" w:hAnsi="Arial" w:cs="Arial"/>
+              </w:rPr>
+            </w:pPr>
+            <w:r>
+              <w:rPr>
+                <w:rFonts w:ascii="Arial" w:hAnsi="Arial" w:cs="Arial"/>
+              </w:rPr>
+              <w:t xml:space="preserve">Concluida la </w:t>
+            </w:r>
+            <w:r>
+              <w:rPr>
+                <w:rFonts w:ascii="Arial" w:hAnsi="Arial" w:cs="Arial"/>
+              </w:rPr>
+              <w:t>modificación</w:t>
+            </w:r>
+            <w:r>
+              <w:rPr>
+                <w:rFonts w:ascii="Arial" w:hAnsi="Arial" w:cs="Arial"/>
+              </w:rPr>
+              <w:t xml:space="preserve"> del horario </w:t>
+            </w:r>
+            <w:r>
+              <w:rPr>
+                <w:rFonts w:ascii="Arial" w:hAnsi="Arial" w:cs="Arial"/>
+              </w:rPr>
+              <w:t xml:space="preserve">se da clic en el botón </w:t>
+            </w:r>
+            <w:r>
+              <w:rPr>
+                <w:rFonts w:ascii="Arial" w:hAnsi="Arial" w:cs="Arial"/>
+              </w:rPr>
+              <w:t xml:space="preserve">salir </w:t>
+            </w:r>
+            <w:r>
+              <w:rPr>
+                <w:rFonts w:ascii="Arial" w:hAnsi="Arial" w:cs="Arial"/>
+              </w:rPr>
+              <w:t>y regresa a la página principal del sistema.</w:t>
+            </w:r>
+          </w:p>
+        </w:tc>
+      </w:tr>
+    </w:tbl>
+    <w:p/>
+    <w:p>
+      <w:pPr>
+        <w:spacing w:after="200" w:line="276" w:lineRule="auto"/>
+      </w:pPr>
+      <w:r>
+        <w:br w:type="page"/>
+      </w:r>
+    </w:p>
+    <w:tbl>
+      <w:tblPr>
+        <w:tblW w:w="8828" w:type="dxa"/>
+        <w:tblBorders>
+          <w:top w:val="single" w:sz="4" w:space="0" w:color="000000"/>
+          <w:left w:val="single" w:sz="4" w:space="0" w:color="000000"/>
+          <w:bottom w:val="single" w:sz="4" w:space="0" w:color="000000"/>
+          <w:right w:val="single" w:sz="4" w:space="0" w:color="000000"/>
+          <w:insideH w:val="single" w:sz="4" w:space="0" w:color="000000"/>
+          <w:insideV w:val="single" w:sz="4" w:space="0" w:color="000000"/>
+        </w:tblBorders>
+        <w:tblLayout w:type="fixed"/>
+        <w:tblLook w:val="0400" w:firstRow="0" w:lastRow="0" w:firstColumn="0" w:lastColumn="0" w:noHBand="0" w:noVBand="1"/>
+      </w:tblPr>
+      <w:tblGrid>
+        <w:gridCol w:w="1533"/>
+        <w:gridCol w:w="709"/>
+        <w:gridCol w:w="567"/>
+        <w:gridCol w:w="1984"/>
+        <w:gridCol w:w="4035"/>
+      </w:tblGrid>
+      <w:tr>
+        <w:tc>
+          <w:tcPr>
+            <w:tcW w:w="1533" w:type="dxa"/>
+          </w:tcPr>
+          <w:p>
+            <w:pPr>
+              <w:jc w:val="both"/>
+              <w:rPr>
+                <w:rFonts w:ascii="Arial" w:hAnsi="Arial" w:cs="Arial"/>
+              </w:rPr>
+            </w:pPr>
+            <w:r>
+              <w:rPr>
+                <w:rFonts w:ascii="Arial" w:hAnsi="Arial" w:cs="Arial"/>
+              </w:rPr>
+              <w:lastRenderedPageBreak/>
+              <w:t>Nombre:</w:t>
+            </w:r>
+          </w:p>
+        </w:tc>
+        <w:tc>
+          <w:tcPr>
+            <w:tcW w:w="7295" w:type="dxa"/>
+            <w:gridSpan w:val="4"/>
+          </w:tcPr>
+          <w:p>
+            <w:pPr>
+              <w:widowControl w:val="0"/>
+              <w:spacing w:after="200" w:line="276" w:lineRule="auto"/>
+              <w:jc w:val="both"/>
+              <w:rPr>
+                <w:rFonts w:ascii="Arial" w:hAnsi="Arial" w:cs="Arial"/>
+              </w:rPr>
+            </w:pPr>
+            <w:r>
+              <w:rPr>
+                <w:rFonts w:ascii="Arial" w:hAnsi="Arial" w:cs="Arial"/>
+              </w:rPr>
+              <w:t>Visualización de horarios</w:t>
+            </w:r>
+          </w:p>
+        </w:tc>
+      </w:tr>
+      <w:tr>
+        <w:tc>
+          <w:tcPr>
+            <w:tcW w:w="1533" w:type="dxa"/>
+          </w:tcPr>
+          <w:p>
+            <w:pPr>
+              <w:jc w:val="both"/>
+              <w:rPr>
+                <w:rFonts w:ascii="Arial" w:hAnsi="Arial" w:cs="Arial"/>
+              </w:rPr>
+            </w:pPr>
+            <w:r>
+              <w:rPr>
+                <w:rFonts w:ascii="Arial" w:hAnsi="Arial" w:cs="Arial"/>
+              </w:rPr>
+              <w:t>Autores:</w:t>
+            </w:r>
+          </w:p>
+        </w:tc>
+        <w:tc>
+          <w:tcPr>
+            <w:tcW w:w="7295" w:type="dxa"/>
+            <w:gridSpan w:val="4"/>
+          </w:tcPr>
+          <w:p>
+            <w:pPr>
+              <w:ind w:left="360"/>
+              <w:contextualSpacing/>
+              <w:rPr>
+                <w:rFonts w:ascii="Arial" w:hAnsi="Arial" w:cs="Arial"/>
+              </w:rPr>
+            </w:pPr>
+            <w:r>
+              <w:rPr>
+                <w:rFonts w:ascii="Arial" w:hAnsi="Arial" w:cs="Arial"/>
+              </w:rPr>
+              <w:t>Beatriz</w:t>
+            </w:r>
+            <w:r>
+              <w:rPr>
+                <w:rFonts w:ascii="Arial" w:hAnsi="Arial" w:cs="Arial"/>
+              </w:rPr>
+              <w:t xml:space="preserve"> Elvira</w:t>
+            </w:r>
+            <w:r>
+              <w:rPr>
+                <w:rFonts w:ascii="Arial" w:hAnsi="Arial" w:cs="Arial"/>
+              </w:rPr>
+              <w:t xml:space="preserve"> Solano</w:t>
+            </w:r>
+            <w:r>
+              <w:rPr>
+                <w:rFonts w:ascii="Arial" w:hAnsi="Arial" w:cs="Arial"/>
+              </w:rPr>
+              <w:t xml:space="preserve"> Martínez</w:t>
+            </w:r>
+          </w:p>
+        </w:tc>
+      </w:tr>
+      <w:tr>
+        <w:tc>
+          <w:tcPr>
+            <w:tcW w:w="1533" w:type="dxa"/>
+          </w:tcPr>
+          <w:p>
+            <w:pPr>
+              <w:jc w:val="both"/>
+              <w:rPr>
+                <w:rFonts w:ascii="Arial" w:hAnsi="Arial" w:cs="Arial"/>
+              </w:rPr>
+            </w:pPr>
+            <w:r>
+              <w:rPr>
+                <w:rFonts w:ascii="Arial" w:hAnsi="Arial" w:cs="Arial"/>
+              </w:rPr>
+              <w:t>Fechas:</w:t>
+            </w:r>
+          </w:p>
+        </w:tc>
+        <w:tc>
+          <w:tcPr>
+            <w:tcW w:w="7295" w:type="dxa"/>
+            <w:gridSpan w:val="4"/>
+          </w:tcPr>
+          <w:p>
+            <w:pPr>
+              <w:ind w:left="360"/>
+              <w:contextualSpacing/>
+              <w:rPr>
+                <w:rFonts w:ascii="Arial" w:hAnsi="Arial" w:cs="Arial"/>
+              </w:rPr>
+            </w:pPr>
+            <w:r>
+              <w:rPr>
+                <w:rFonts w:ascii="Arial" w:hAnsi="Arial" w:cs="Arial"/>
+              </w:rPr>
+              <w:t>07/05/15</w:t>
+            </w:r>
+          </w:p>
+        </w:tc>
+      </w:tr>
+      <w:tr>
+        <w:tc>
+          <w:tcPr>
+            <w:tcW w:w="2242" w:type="dxa"/>
+            <w:gridSpan w:val="2"/>
+          </w:tcPr>
+          <w:p>
+            <w:pPr>
+              <w:jc w:val="both"/>
+              <w:rPr>
+                <w:rFonts w:ascii="Arial" w:hAnsi="Arial" w:cs="Arial"/>
+              </w:rPr>
+            </w:pPr>
+            <w:r>
+              <w:rPr>
+                <w:rFonts w:ascii="Arial" w:hAnsi="Arial" w:cs="Arial"/>
+              </w:rPr>
+              <w:t>Descripción</w:t>
+            </w:r>
+          </w:p>
+        </w:tc>
+        <w:tc>
+          <w:tcPr>
+            <w:tcW w:w="6586" w:type="dxa"/>
+            <w:gridSpan w:val="3"/>
+          </w:tcPr>
+          <w:p>
+            <w:pPr>
+              <w:contextualSpacing/>
+              <w:rPr>
+                <w:rFonts w:ascii="Arial" w:hAnsi="Arial" w:cs="Arial"/>
+              </w:rPr>
+            </w:pPr>
+            <w:r>
+              <w:rPr>
+                <w:rFonts w:ascii="Arial" w:hAnsi="Arial" w:cs="Arial"/>
+              </w:rPr>
+              <w:t xml:space="preserve">El </w:t>
+            </w:r>
+            <w:r>
+              <w:rPr>
+                <w:rFonts w:ascii="Arial" w:hAnsi="Arial" w:cs="Arial"/>
+              </w:rPr>
+              <w:t>administrador puede visualizar los horarios ya sea por: maestros, carrera</w:t>
+            </w:r>
+            <w:r>
+              <w:rPr>
+                <w:rFonts w:ascii="Arial" w:hAnsi="Arial" w:cs="Arial"/>
+              </w:rPr>
+              <w:t xml:space="preserve"> </w:t>
+            </w:r>
+            <w:r>
+              <w:rPr>
+                <w:rFonts w:ascii="Arial" w:hAnsi="Arial" w:cs="Arial"/>
+              </w:rPr>
+              <w:t xml:space="preserve"> o por experiencias educativas.</w:t>
+            </w:r>
+          </w:p>
+        </w:tc>
+      </w:tr>
+      <w:tr>
+        <w:tc>
+          <w:tcPr>
+            <w:tcW w:w="2242" w:type="dxa"/>
+            <w:gridSpan w:val="2"/>
+          </w:tcPr>
+          <w:p>
+            <w:pPr>
+              <w:jc w:val="both"/>
+              <w:rPr>
+                <w:rFonts w:ascii="Arial" w:hAnsi="Arial" w:cs="Arial"/>
+              </w:rPr>
+            </w:pPr>
+            <w:r>
+              <w:rPr>
+                <w:rFonts w:ascii="Arial" w:hAnsi="Arial" w:cs="Arial"/>
+              </w:rPr>
+              <w:t>Actores:</w:t>
+            </w:r>
+          </w:p>
+        </w:tc>
+        <w:tc>
+          <w:tcPr>
+            <w:tcW w:w="6586" w:type="dxa"/>
+            <w:gridSpan w:val="3"/>
+          </w:tcPr>
+          <w:p>
+            <w:pPr>
+              <w:contextualSpacing/>
+              <w:rPr>
+                <w:rFonts w:ascii="Arial" w:hAnsi="Arial" w:cs="Arial"/>
+              </w:rPr>
+            </w:pPr>
+            <w:r>
+              <w:rPr>
+                <w:rFonts w:ascii="Arial" w:hAnsi="Arial" w:cs="Arial"/>
+              </w:rPr>
+              <w:t>Administrador</w:t>
+            </w:r>
+          </w:p>
+        </w:tc>
+      </w:tr>
+      <w:tr>
+        <w:tc>
+          <w:tcPr>
+            <w:tcW w:w="2809" w:type="dxa"/>
+            <w:gridSpan w:val="3"/>
+          </w:tcPr>
+          <w:p>
+            <w:pPr>
+              <w:jc w:val="both"/>
+              <w:rPr>
+                <w:rFonts w:ascii="Arial" w:hAnsi="Arial" w:cs="Arial"/>
+              </w:rPr>
+            </w:pPr>
+            <w:r>
+              <w:rPr>
+                <w:rFonts w:ascii="Arial" w:hAnsi="Arial" w:cs="Arial"/>
+              </w:rPr>
+              <w:t>Pre condiciones</w:t>
+            </w:r>
+          </w:p>
+        </w:tc>
+        <w:tc>
+          <w:tcPr>
+            <w:tcW w:w="6019" w:type="dxa"/>
+            <w:gridSpan w:val="2"/>
+          </w:tcPr>
+          <w:p>
+            <w:pPr>
+              <w:pStyle w:val="Prrafodelista"/>
+              <w:widowControl w:val="0"/>
+              <w:numPr>
+                <w:ilvl w:val="0"/>
+                <w:numId w:val="1"/>
+              </w:numPr>
+              <w:spacing w:after="200" w:line="276" w:lineRule="auto"/>
+              <w:jc w:val="both"/>
+              <w:rPr>
+                <w:rFonts w:ascii="Arial" w:hAnsi="Arial" w:cs="Arial"/>
+                <w:szCs w:val="22"/>
+              </w:rPr>
+            </w:pPr>
+            <w:r>
+              <w:rPr>
+                <w:rFonts w:ascii="Arial" w:hAnsi="Arial" w:cs="Arial"/>
+                <w:szCs w:val="22"/>
+              </w:rPr>
+              <w:t>Se debe iniciar sesión especificando el tipo de usuario que es, indicando también la carrera.</w:t>
+            </w:r>
+          </w:p>
+          <w:p>
+            <w:pPr>
+              <w:pStyle w:val="Prrafodelista"/>
+              <w:widowControl w:val="0"/>
+              <w:numPr>
+                <w:ilvl w:val="0"/>
+                <w:numId w:val="1"/>
+              </w:numPr>
+              <w:spacing w:after="200" w:line="276" w:lineRule="auto"/>
+              <w:jc w:val="both"/>
+              <w:rPr>
+                <w:rFonts w:ascii="Arial" w:hAnsi="Arial" w:cs="Arial"/>
+                <w:szCs w:val="22"/>
+              </w:rPr>
+            </w:pPr>
+            <w:r>
+              <w:rPr>
+                <w:rFonts w:ascii="Arial" w:hAnsi="Arial" w:cs="Arial"/>
+                <w:szCs w:val="22"/>
+              </w:rPr>
+              <w:t>El maestro puede modificar sus datos.</w:t>
+            </w:r>
+          </w:p>
+        </w:tc>
+      </w:tr>
+      <w:tr>
+        <w:tc>
+          <w:tcPr>
+            <w:tcW w:w="2809" w:type="dxa"/>
+            <w:gridSpan w:val="3"/>
+          </w:tcPr>
+          <w:p>
+            <w:pPr>
+              <w:jc w:val="both"/>
+              <w:rPr>
+                <w:rFonts w:ascii="Arial" w:hAnsi="Arial" w:cs="Arial"/>
+              </w:rPr>
+            </w:pPr>
+            <w:r>
+              <w:rPr>
+                <w:rFonts w:ascii="Arial" w:hAnsi="Arial" w:cs="Arial"/>
+              </w:rPr>
+              <w:t>Flujo del evento</w:t>
+            </w:r>
+          </w:p>
+        </w:tc>
+        <w:tc>
+          <w:tcPr>
+            <w:tcW w:w="1984" w:type="dxa"/>
+          </w:tcPr>
+          <w:p>
+            <w:pPr>
+              <w:jc w:val="both"/>
+              <w:rPr>
+                <w:rFonts w:ascii="Arial" w:hAnsi="Arial" w:cs="Arial"/>
+              </w:rPr>
+            </w:pPr>
+          </w:p>
+          <w:p>
+            <w:pPr>
+              <w:jc w:val="both"/>
+              <w:rPr>
+                <w:rFonts w:ascii="Arial" w:hAnsi="Arial" w:cs="Arial"/>
+              </w:rPr>
+            </w:pPr>
+            <w:r>
+              <w:rPr>
+                <w:rFonts w:ascii="Arial" w:hAnsi="Arial" w:cs="Arial"/>
+              </w:rPr>
+              <w:t>Básico</w:t>
+            </w:r>
+          </w:p>
+          <w:p>
+            <w:pPr>
+              <w:jc w:val="both"/>
+              <w:rPr>
+                <w:rFonts w:ascii="Arial" w:hAnsi="Arial" w:cs="Arial"/>
+              </w:rPr>
+            </w:pPr>
+          </w:p>
+          <w:p>
+            <w:pPr>
+              <w:jc w:val="both"/>
+              <w:rPr>
+                <w:rFonts w:ascii="Arial" w:hAnsi="Arial" w:cs="Arial"/>
+              </w:rPr>
+            </w:pPr>
+          </w:p>
+          <w:p>
+            <w:pPr>
+              <w:jc w:val="both"/>
+              <w:rPr>
+                <w:rFonts w:ascii="Arial" w:hAnsi="Arial" w:cs="Arial"/>
+              </w:rPr>
+            </w:pPr>
+          </w:p>
+          <w:p>
+            <w:pPr>
+              <w:jc w:val="both"/>
+              <w:rPr>
+                <w:rFonts w:ascii="Arial" w:hAnsi="Arial" w:cs="Arial"/>
+              </w:rPr>
+            </w:pPr>
+          </w:p>
+        </w:tc>
+        <w:tc>
+          <w:tcPr>
+            <w:tcW w:w="4035" w:type="dxa"/>
+          </w:tcPr>
+          <w:p>
+            <w:pPr>
+              <w:pStyle w:val="Prrafodelista"/>
+              <w:numPr>
+                <w:ilvl w:val="0"/>
+                <w:numId w:val="2"/>
+              </w:numPr>
+              <w:spacing w:after="0" w:line="256" w:lineRule="auto"/>
+              <w:jc w:val="both"/>
+              <w:rPr>
+                <w:rFonts w:ascii="Arial" w:hAnsi="Arial" w:cs="Arial"/>
+                <w:szCs w:val="22"/>
+              </w:rPr>
+            </w:pPr>
+            <w:r>
+              <w:rPr>
+                <w:rFonts w:ascii="Arial" w:hAnsi="Arial" w:cs="Arial"/>
+                <w:szCs w:val="22"/>
+              </w:rPr>
+              <w:t xml:space="preserve">El sistema muestra la ventana </w:t>
+            </w:r>
+            <w:r>
+              <w:rPr>
+                <w:rFonts w:ascii="Arial" w:hAnsi="Arial" w:cs="Arial"/>
+                <w:b/>
+                <w:szCs w:val="22"/>
+              </w:rPr>
+              <w:t>de visualización de horarios</w:t>
+            </w:r>
+            <w:r>
+              <w:rPr>
+                <w:rFonts w:ascii="Arial" w:hAnsi="Arial" w:cs="Arial"/>
+                <w:b/>
+                <w:szCs w:val="22"/>
+              </w:rPr>
+              <w:t xml:space="preserve"> </w:t>
+            </w:r>
+            <w:r>
+              <w:rPr>
+                <w:rFonts w:ascii="Arial" w:hAnsi="Arial" w:cs="Arial"/>
+                <w:szCs w:val="22"/>
+              </w:rPr>
+              <w:t xml:space="preserve">en donde se </w:t>
+            </w:r>
+            <w:r>
+              <w:rPr>
+                <w:rFonts w:ascii="Arial" w:hAnsi="Arial" w:cs="Arial"/>
+                <w:szCs w:val="22"/>
+              </w:rPr>
+              <w:t>muestra una tabla que contiene todos los horarios.</w:t>
+            </w:r>
+          </w:p>
+          <w:p>
+            <w:pPr>
+              <w:pStyle w:val="Prrafodelista"/>
+              <w:numPr>
+                <w:ilvl w:val="0"/>
+                <w:numId w:val="2"/>
+              </w:numPr>
+              <w:spacing w:after="0" w:line="256" w:lineRule="auto"/>
+              <w:jc w:val="both"/>
+              <w:rPr>
+                <w:rFonts w:ascii="Arial" w:hAnsi="Arial" w:cs="Arial"/>
+                <w:szCs w:val="22"/>
+              </w:rPr>
+            </w:pPr>
+            <w:r>
+              <w:rPr>
+                <w:rFonts w:ascii="Arial" w:hAnsi="Arial" w:cs="Arial"/>
+                <w:szCs w:val="22"/>
+              </w:rPr>
+              <w:t>Esta tabla contiene los horarios de</w:t>
+            </w:r>
+            <w:r>
+              <w:rPr>
+                <w:rFonts w:ascii="Arial" w:hAnsi="Arial" w:cs="Arial"/>
+                <w:szCs w:val="22"/>
+              </w:rPr>
+              <w:t>:</w:t>
+            </w:r>
+            <w:r>
+              <w:rPr>
+                <w:rFonts w:ascii="Arial" w:hAnsi="Arial" w:cs="Arial"/>
+                <w:szCs w:val="22"/>
+              </w:rPr>
+              <w:t xml:space="preserve"> los maestros</w:t>
+            </w:r>
+            <w:r>
+              <w:rPr>
+                <w:rFonts w:ascii="Arial" w:hAnsi="Arial" w:cs="Arial"/>
+                <w:szCs w:val="22"/>
+              </w:rPr>
+              <w:t>, carrera, materias</w:t>
+            </w:r>
+            <w:r>
+              <w:rPr>
+                <w:rFonts w:ascii="Arial" w:hAnsi="Arial" w:cs="Arial"/>
+                <w:szCs w:val="22"/>
+              </w:rPr>
+              <w:t>.</w:t>
+            </w:r>
+          </w:p>
+          <w:p>
+            <w:pPr>
+              <w:pStyle w:val="Prrafodelista"/>
+              <w:numPr>
+                <w:ilvl w:val="0"/>
+                <w:numId w:val="2"/>
+              </w:numPr>
+              <w:spacing w:after="0" w:line="256" w:lineRule="auto"/>
+              <w:jc w:val="both"/>
+              <w:rPr>
+                <w:rFonts w:ascii="Arial" w:hAnsi="Arial" w:cs="Arial"/>
+                <w:szCs w:val="22"/>
+              </w:rPr>
+            </w:pPr>
+            <w:r>
+              <w:rPr>
+                <w:rFonts w:ascii="Arial" w:hAnsi="Arial" w:cs="Arial"/>
+                <w:szCs w:val="22"/>
+              </w:rPr>
+              <w:t xml:space="preserve">Cuando el administrador da clic por columna </w:t>
+            </w:r>
+            <w:r>
+              <w:rPr>
+                <w:rFonts w:ascii="Arial" w:hAnsi="Arial" w:cs="Arial"/>
+                <w:szCs w:val="22"/>
+              </w:rPr>
+              <w:t>puede hacer la visualización de todas las materias que imparte el maestro, con su respectiva carrera.</w:t>
+            </w:r>
+          </w:p>
+          <w:p>
+            <w:pPr>
+              <w:pStyle w:val="Prrafodelista"/>
+              <w:numPr>
+                <w:ilvl w:val="0"/>
+                <w:numId w:val="2"/>
+              </w:numPr>
+              <w:spacing w:after="0" w:line="256" w:lineRule="auto"/>
+              <w:jc w:val="both"/>
+              <w:rPr>
+                <w:rFonts w:ascii="Arial" w:hAnsi="Arial" w:cs="Arial"/>
+                <w:szCs w:val="22"/>
+              </w:rPr>
+            </w:pPr>
+            <w:r>
+              <w:rPr>
+                <w:rFonts w:ascii="Arial" w:hAnsi="Arial" w:cs="Arial"/>
+                <w:szCs w:val="22"/>
+              </w:rPr>
+              <w:t>Tiene la opción de imprimirlo si lo desea, dando clic en el botón imprimir.</w:t>
+            </w:r>
+          </w:p>
+        </w:tc>
+      </w:tr>
+      <w:tr>
+        <w:tc>
+          <w:tcPr>
+            <w:tcW w:w="2809" w:type="dxa"/>
+            <w:gridSpan w:val="3"/>
+          </w:tcPr>
+          <w:p>
+            <w:pPr>
+              <w:jc w:val="both"/>
+              <w:rPr>
+                <w:rFonts w:ascii="Arial" w:hAnsi="Arial" w:cs="Arial"/>
+              </w:rPr>
+            </w:pPr>
+          </w:p>
+        </w:tc>
+        <w:tc>
+          <w:tcPr>
+            <w:tcW w:w="1984" w:type="dxa"/>
+          </w:tcPr>
+          <w:p>
+            <w:pPr>
+              <w:jc w:val="both"/>
+              <w:rPr>
+                <w:rFonts w:ascii="Arial" w:hAnsi="Arial" w:cs="Arial"/>
+              </w:rPr>
+            </w:pPr>
+            <w:r>
+              <w:rPr>
+                <w:rFonts w:ascii="Arial" w:hAnsi="Arial" w:cs="Arial"/>
+              </w:rPr>
+              <w:t>Alternativos</w:t>
+            </w:r>
+          </w:p>
+        </w:tc>
+        <w:tc>
+          <w:tcPr>
+            <w:tcW w:w="4035" w:type="dxa"/>
+          </w:tcPr>
+          <w:p>
+            <w:pPr>
+              <w:spacing w:after="0" w:line="256" w:lineRule="auto"/>
+              <w:jc w:val="both"/>
+              <w:rPr>
+                <w:rFonts w:ascii="Arial" w:hAnsi="Arial" w:cs="Arial"/>
+              </w:rPr>
+            </w:pPr>
+            <w:r>
+              <w:rPr>
+                <w:rFonts w:ascii="Arial" w:hAnsi="Arial" w:cs="Arial"/>
+                <w:b/>
+              </w:rPr>
+              <w:t xml:space="preserve">Cancelar: </w:t>
+            </w:r>
+            <w:r>
+              <w:rPr>
+                <w:rFonts w:ascii="Arial" w:hAnsi="Arial" w:cs="Arial"/>
+              </w:rPr>
+              <w:t xml:space="preserve">El </w:t>
+            </w:r>
+            <w:r>
+              <w:rPr>
+                <w:rFonts w:ascii="Arial" w:hAnsi="Arial" w:cs="Arial"/>
+              </w:rPr>
+              <w:t xml:space="preserve">administrador </w:t>
+            </w:r>
+            <w:r>
+              <w:rPr>
+                <w:rFonts w:ascii="Arial" w:hAnsi="Arial" w:cs="Arial"/>
+              </w:rPr>
+              <w:t xml:space="preserve"> puede desistir de </w:t>
+            </w:r>
+            <w:r>
+              <w:rPr>
+                <w:rFonts w:ascii="Arial" w:hAnsi="Arial" w:cs="Arial"/>
+              </w:rPr>
+              <w:t xml:space="preserve">imprimir los horarios de los maestros </w:t>
+            </w:r>
+            <w:r>
+              <w:rPr>
+                <w:rFonts w:ascii="Arial" w:hAnsi="Arial" w:cs="Arial"/>
+              </w:rPr>
+              <w:t>dando clic en el botón cancelar.</w:t>
+            </w:r>
+          </w:p>
+        </w:tc>
+      </w:tr>
+      <w:tr>
+        <w:tc>
+          <w:tcPr>
+            <w:tcW w:w="2809" w:type="dxa"/>
+            <w:gridSpan w:val="3"/>
+          </w:tcPr>
+          <w:p>
+            <w:pPr>
+              <w:jc w:val="both"/>
+              <w:rPr>
+                <w:rFonts w:ascii="Arial" w:hAnsi="Arial" w:cs="Arial"/>
+              </w:rPr>
+            </w:pPr>
+            <w:proofErr w:type="spellStart"/>
+            <w:r>
+              <w:rPr>
+                <w:rFonts w:ascii="Arial" w:hAnsi="Arial" w:cs="Arial"/>
+              </w:rPr>
+              <w:t>Pos</w:t>
+            </w:r>
+            <w:proofErr w:type="spellEnd"/>
+            <w:r>
+              <w:rPr>
+                <w:rFonts w:ascii="Arial" w:hAnsi="Arial" w:cs="Arial"/>
+              </w:rPr>
+              <w:t xml:space="preserve"> </w:t>
+            </w:r>
+            <w:r>
+              <w:rPr>
+                <w:rFonts w:ascii="Arial" w:hAnsi="Arial" w:cs="Arial"/>
+              </w:rPr>
+              <w:t xml:space="preserve"> </w:t>
+            </w:r>
+            <w:r>
+              <w:rPr>
+                <w:rFonts w:ascii="Arial" w:hAnsi="Arial" w:cs="Arial"/>
+              </w:rPr>
+              <w:t>Condiciones</w:t>
+            </w:r>
+          </w:p>
+        </w:tc>
+        <w:tc>
+          <w:tcPr>
+            <w:tcW w:w="6019" w:type="dxa"/>
+            <w:gridSpan w:val="2"/>
+          </w:tcPr>
+          <w:p>
+            <w:pPr>
+              <w:widowControl w:val="0"/>
+              <w:spacing w:after="0" w:line="276" w:lineRule="auto"/>
+              <w:jc w:val="both"/>
+              <w:rPr>
+                <w:rFonts w:ascii="Arial" w:hAnsi="Arial" w:cs="Arial"/>
+              </w:rPr>
+            </w:pPr>
+            <w:r>
+              <w:rPr>
+                <w:rFonts w:ascii="Arial" w:hAnsi="Arial" w:cs="Arial"/>
+              </w:rPr>
+              <w:t xml:space="preserve">Concluida </w:t>
+            </w:r>
+            <w:r>
+              <w:rPr>
+                <w:rFonts w:ascii="Arial" w:hAnsi="Arial" w:cs="Arial"/>
+              </w:rPr>
+              <w:t>la visualización</w:t>
+            </w:r>
+            <w:r>
+              <w:rPr>
+                <w:rFonts w:ascii="Arial" w:hAnsi="Arial" w:cs="Arial"/>
+              </w:rPr>
+              <w:t xml:space="preserve"> de horario</w:t>
+            </w:r>
+            <w:r>
+              <w:rPr>
+                <w:rFonts w:ascii="Arial" w:hAnsi="Arial" w:cs="Arial"/>
+              </w:rPr>
+              <w:t>s</w:t>
+            </w:r>
+            <w:r>
+              <w:rPr>
+                <w:rFonts w:ascii="Arial" w:hAnsi="Arial" w:cs="Arial"/>
+              </w:rPr>
+              <w:t xml:space="preserve"> se da clic en el botón salir y regresa a la página principal del sistema.</w:t>
+            </w:r>
+          </w:p>
+        </w:tc>
+      </w:tr>
+    </w:tbl>
+    <w:p>
+      <w:bookmarkStart w:id="0" w:name="_GoBack"/>
+      <w:bookmarkEnd w:id="0"/>
+    </w:p>
     <w:sectPr>
       <w:pgSz w:w="12240" w:h="15840"/>
       <w:pgMar w:top="1417" w:right="1701" w:bottom="1417" w:left="1701" w:header="708" w:footer="708" w:gutter="0"/>
@@ -1012,11 +4659,127 @@
       </w:rPr>
     </w:lvl>
   </w:abstractNum>
+  <w:abstractNum w:abstractNumId="2">
+    <w:nsid w:val="7DE57FF9"/>
+    <w:multiLevelType w:val="hybridMultilevel"/>
+    <w:tmpl w:val="7D06C1EE"/>
+    <w:lvl w:ilvl="0" w:tplc="080A0001">
+      <w:start w:val="1"/>
+      <w:numFmt w:val="bullet"/>
+      <w:lvlText w:val=""/>
+      <w:lvlJc w:val="left"/>
+      <w:pPr>
+        <w:ind w:left="720" w:hanging="360"/>
+      </w:pPr>
+      <w:rPr>
+        <w:rFonts w:ascii="Symbol" w:hAnsi="Symbol" w:hint="default"/>
+      </w:rPr>
+    </w:lvl>
+    <w:lvl w:ilvl="1" w:tplc="080A0003" w:tentative="1">
+      <w:start w:val="1"/>
+      <w:numFmt w:val="bullet"/>
+      <w:lvlText w:val="o"/>
+      <w:lvlJc w:val="left"/>
+      <w:pPr>
+        <w:ind w:left="1440" w:hanging="360"/>
+      </w:pPr>
+      <w:rPr>
+        <w:rFonts w:ascii="Courier New" w:hAnsi="Courier New" w:cs="Courier New" w:hint="default"/>
+      </w:rPr>
+    </w:lvl>
+    <w:lvl w:ilvl="2" w:tplc="080A0005" w:tentative="1">
+      <w:start w:val="1"/>
+      <w:numFmt w:val="bullet"/>
+      <w:lvlText w:val=""/>
+      <w:lvlJc w:val="left"/>
+      <w:pPr>
+        <w:ind w:left="2160" w:hanging="360"/>
+      </w:pPr>
+      <w:rPr>
+        <w:rFonts w:ascii="Wingdings" w:hAnsi="Wingdings" w:hint="default"/>
+      </w:rPr>
+    </w:lvl>
+    <w:lvl w:ilvl="3" w:tplc="080A0001" w:tentative="1">
+      <w:start w:val="1"/>
+      <w:numFmt w:val="bullet"/>
+      <w:lvlText w:val=""/>
+      <w:lvlJc w:val="left"/>
+      <w:pPr>
+        <w:ind w:left="2880" w:hanging="360"/>
+      </w:pPr>
+      <w:rPr>
+        <w:rFonts w:ascii="Symbol" w:hAnsi="Symbol" w:hint="default"/>
+      </w:rPr>
+    </w:lvl>
+    <w:lvl w:ilvl="4" w:tplc="080A0003" w:tentative="1">
+      <w:start w:val="1"/>
+      <w:numFmt w:val="bullet"/>
+      <w:lvlText w:val="o"/>
+      <w:lvlJc w:val="left"/>
+      <w:pPr>
+        <w:ind w:left="3600" w:hanging="360"/>
+      </w:pPr>
+      <w:rPr>
+        <w:rFonts w:ascii="Courier New" w:hAnsi="Courier New" w:cs="Courier New" w:hint="default"/>
+      </w:rPr>
+    </w:lvl>
+    <w:lvl w:ilvl="5" w:tplc="080A0005" w:tentative="1">
+      <w:start w:val="1"/>
+      <w:numFmt w:val="bullet"/>
+      <w:lvlText w:val=""/>
+      <w:lvlJc w:val="left"/>
+      <w:pPr>
+        <w:ind w:left="4320" w:hanging="360"/>
+      </w:pPr>
+      <w:rPr>
+        <w:rFonts w:ascii="Wingdings" w:hAnsi="Wingdings" w:hint="default"/>
+      </w:rPr>
+    </w:lvl>
+    <w:lvl w:ilvl="6" w:tplc="080A0001" w:tentative="1">
+      <w:start w:val="1"/>
+      <w:numFmt w:val="bullet"/>
+      <w:lvlText w:val=""/>
+      <w:lvlJc w:val="left"/>
+      <w:pPr>
+        <w:ind w:left="5040" w:hanging="360"/>
+      </w:pPr>
+      <w:rPr>
+        <w:rFonts w:ascii="Symbol" w:hAnsi="Symbol" w:hint="default"/>
+      </w:rPr>
+    </w:lvl>
+    <w:lvl w:ilvl="7" w:tplc="080A0003" w:tentative="1">
+      <w:start w:val="1"/>
+      <w:numFmt w:val="bullet"/>
+      <w:lvlText w:val="o"/>
+      <w:lvlJc w:val="left"/>
+      <w:pPr>
+        <w:ind w:left="5760" w:hanging="360"/>
+      </w:pPr>
+      <w:rPr>
+        <w:rFonts w:ascii="Courier New" w:hAnsi="Courier New" w:cs="Courier New" w:hint="default"/>
+      </w:rPr>
+    </w:lvl>
+    <w:lvl w:ilvl="8" w:tplc="080A0005" w:tentative="1">
+      <w:start w:val="1"/>
+      <w:numFmt w:val="bullet"/>
+      <w:lvlText w:val=""/>
+      <w:lvlJc w:val="left"/>
+      <w:pPr>
+        <w:ind w:left="6480" w:hanging="360"/>
+      </w:pPr>
+      <w:rPr>
+        <w:rFonts w:ascii="Wingdings" w:hAnsi="Wingdings" w:hint="default"/>
+      </w:rPr>
+    </w:lvl>
+  </w:abstractNum>
   <w:num w:numId="1">
     <w:abstractNumId w:val="0"/>
   </w:num>
   <w:num w:numId="2">
     <w:abstractNumId w:val="1"/>
+  </w:num>
+  <w:num w:numId="3">
+    <w:abstractNumId w:val="2"/>
   </w:num>
 </w:numbering>
 </file>

</xml_diff>